<commit_message>
cleaned model and eval code.
</commit_message>
<xml_diff>
--- a/2025_analyses/climate_indicators_report2025.docx
+++ b/2025_analyses/climate_indicators_report2025.docx
@@ -43,7 +43,13 @@
         <w:t xml:space="preserve">Authors: </w:t>
       </w:r>
       <w:r>
-        <w:t>Simon Nicol, Bernadette Sloyan, Nicholas Hill, Thomas Moore… etc</w:t>
+        <w:t>Simon Nicol, Bernadette Sloyan, Nicholas Hill, Thomas Moore</w:t>
+      </w:r>
+      <w:r>
+        <w:t>, Joanne Potts</w:t>
+      </w:r>
+      <w:r>
+        <w:t>… etc</w:t>
       </w:r>
     </w:p>
     <w:p>
@@ -564,8 +570,17 @@
           <w:i/>
           <w:iCs/>
         </w:rPr>
-        <w:t>science and data based;</w:t>
-      </w:r>
+        <w:t xml:space="preserve">science and data </w:t>
+      </w:r>
+      <w:proofErr w:type="gramStart"/>
+      <w:r>
+        <w:rPr>
+          <w:i/>
+          <w:iCs/>
+        </w:rPr>
+        <w:t>based;</w:t>
+      </w:r>
+      <w:proofErr w:type="gramEnd"/>
     </w:p>
     <w:p>
       <w:pPr>
@@ -584,8 +599,17 @@
           <w:i/>
           <w:iCs/>
         </w:rPr>
-        <w:t>characterize the states and trends of WCPFC marine ecosystems with respect to fishing activity and/or climate (including reference levels and baselines);</w:t>
-      </w:r>
+        <w:t>characterize the states and trends of WCPFC marine ecosystems with respect to fishing activity and/or climate (including reference levels and baselines</w:t>
+      </w:r>
+      <w:proofErr w:type="gramStart"/>
+      <w:r>
+        <w:rPr>
+          <w:i/>
+          <w:iCs/>
+        </w:rPr>
+        <w:t>);</w:t>
+      </w:r>
+      <w:proofErr w:type="gramEnd"/>
     </w:p>
     <w:p>
       <w:pPr>
@@ -604,8 +628,17 @@
           <w:i/>
           <w:iCs/>
         </w:rPr>
-        <w:t>reflect well-defined processes underlying fishing activity and fishery responses to climate;</w:t>
-      </w:r>
+        <w:t xml:space="preserve">reflect well-defined processes underlying fishing activity and fishery responses to </w:t>
+      </w:r>
+      <w:proofErr w:type="gramStart"/>
+      <w:r>
+        <w:rPr>
+          <w:i/>
+          <w:iCs/>
+        </w:rPr>
+        <w:t>climate;</w:t>
+      </w:r>
+      <w:proofErr w:type="gramEnd"/>
     </w:p>
     <w:p>
       <w:pPr>
@@ -624,8 +657,17 @@
           <w:i/>
           <w:iCs/>
         </w:rPr>
-        <w:t>responsive to changes attributable to fishing pressure and climate (i.e. having minimal time-lags and capability to provide early warning);</w:t>
-      </w:r>
+        <w:t>responsive to changes attributable to fishing pressure and climate (i.e. having minimal time-lags and capability to provide early warning</w:t>
+      </w:r>
+      <w:proofErr w:type="gramStart"/>
+      <w:r>
+        <w:rPr>
+          <w:i/>
+          <w:iCs/>
+        </w:rPr>
+        <w:t>);</w:t>
+      </w:r>
+      <w:proofErr w:type="gramEnd"/>
     </w:p>
     <w:p>
       <w:pPr>
@@ -644,8 +686,17 @@
           <w:i/>
           <w:iCs/>
         </w:rPr>
-        <w:t>estimable on a routine basis with a historical data time-series available;</w:t>
-      </w:r>
+        <w:t xml:space="preserve">estimable on a routine basis with a historical data time-series </w:t>
+      </w:r>
+      <w:proofErr w:type="gramStart"/>
+      <w:r>
+        <w:rPr>
+          <w:i/>
+          <w:iCs/>
+        </w:rPr>
+        <w:t>available;</w:t>
+      </w:r>
+      <w:proofErr w:type="gramEnd"/>
     </w:p>
     <w:p>
       <w:pPr>
@@ -659,6 +710,7 @@
           <w:iCs/>
         </w:rPr>
       </w:pPr>
+      <w:proofErr w:type="gramStart"/>
       <w:r>
         <w:rPr>
           <w:i/>
@@ -666,6 +718,7 @@
         </w:rPr>
         <w:t>cost-effectiveness;</w:t>
       </w:r>
+      <w:proofErr w:type="gramEnd"/>
     </w:p>
     <w:p>
       <w:pPr>
@@ -684,8 +737,17 @@
           <w:i/>
           <w:iCs/>
         </w:rPr>
-        <w:t>scalable across national, sub-regional and regional scales;</w:t>
-      </w:r>
+        <w:t xml:space="preserve">scalable across national, sub-regional and regional </w:t>
+      </w:r>
+      <w:proofErr w:type="gramStart"/>
+      <w:r>
+        <w:rPr>
+          <w:i/>
+          <w:iCs/>
+        </w:rPr>
+        <w:t>scales;</w:t>
+      </w:r>
+      <w:proofErr w:type="gramEnd"/>
     </w:p>
     <w:p>
       <w:pPr>
@@ -704,8 +766,17 @@
           <w:i/>
           <w:iCs/>
         </w:rPr>
-        <w:t>linked to existing WCPFC models and decision-making processes (for inclusion in MSE scenarios, validation of predictions and testing of model assumptions);</w:t>
-      </w:r>
+        <w:t>linked to existing WCPFC models and decision-making processes (for inclusion in MSE scenarios, validation of predictions and testing of model assumptions</w:t>
+      </w:r>
+      <w:proofErr w:type="gramStart"/>
+      <w:r>
+        <w:rPr>
+          <w:i/>
+          <w:iCs/>
+        </w:rPr>
+        <w:t>);</w:t>
+      </w:r>
+      <w:proofErr w:type="gramEnd"/>
     </w:p>
     <w:p>
       <w:pPr>
@@ -879,7 +950,15 @@
     </w:p>
     <w:p>
       <w:r>
-        <w:t xml:space="preserve">In 2024, the warm pool was increasing/decreasing, El nino in X phase etc.  </w:t>
+        <w:t xml:space="preserve">In 2024, the warm pool was increasing/decreasing, El </w:t>
+      </w:r>
+      <w:proofErr w:type="spellStart"/>
+      <w:r>
+        <w:t>nino</w:t>
+      </w:r>
+      <w:proofErr w:type="spellEnd"/>
+      <w:r>
+        <w:t xml:space="preserve"> in X phase etc.  </w:t>
       </w:r>
     </w:p>
     <w:p>
@@ -1015,7 +1094,15 @@
         <w:t xml:space="preserve"> </w:t>
       </w:r>
       <w:r>
-        <w:t>varies in size and extent with changes in the environment, and in particular with ENSO events</w:t>
+        <w:t xml:space="preserve">varies in size and extent with changes in the environment, and </w:t>
+      </w:r>
+      <w:proofErr w:type="gramStart"/>
+      <w:r>
+        <w:t>in particular with</w:t>
+      </w:r>
+      <w:proofErr w:type="gramEnd"/>
+      <w:r>
+        <w:t xml:space="preserve"> ENSO events</w:t>
       </w:r>
       <w:r>
         <w:t xml:space="preserve">, which </w:t>
@@ -1485,7 +1572,15 @@
         <w:t xml:space="preserve"> mean position of catch and effort </w:t>
       </w:r>
       <w:r>
-        <w:t xml:space="preserve">where the number of sets is used to weight the effort COG, and catch to weight the catch COGs by species. </w:t>
+        <w:t xml:space="preserve">where the number of sets is used to weight the effort </w:t>
+      </w:r>
+      <w:proofErr w:type="gramStart"/>
+      <w:r>
+        <w:t>COG, and</w:t>
+      </w:r>
+      <w:proofErr w:type="gramEnd"/>
+      <w:r>
+        <w:t xml:space="preserve"> catch to weight the catch COGs by species. </w:t>
       </w:r>
     </w:p>
     <w:p>
@@ -2265,7 +2360,23 @@
         <w:t xml:space="preserve"> rising to values above the 1990-2000 average of 122cm </w:t>
       </w:r>
       <w:r>
-        <w:t xml:space="preserve">from 2007-2012 before declining to apprixmately 2018. In recent years, length composition hs improved and the mean length in 2023 of </w:t>
+        <w:t xml:space="preserve">from 2007-2012 before declining to </w:t>
+      </w:r>
+      <w:proofErr w:type="spellStart"/>
+      <w:r>
+        <w:t>apprixmately</w:t>
+      </w:r>
+      <w:proofErr w:type="spellEnd"/>
+      <w:r>
+        <w:t xml:space="preserve"> 2018. In recent years, length composition </w:t>
+      </w:r>
+      <w:proofErr w:type="spellStart"/>
+      <w:r>
+        <w:t>hs</w:t>
+      </w:r>
+      <w:proofErr w:type="spellEnd"/>
+      <w:r>
+        <w:t xml:space="preserve"> improved and the mean length in 2023 of </w:t>
       </w:r>
       <w:r>
         <w:t xml:space="preserve">125cm is above the historical mean. </w:t>
@@ -2309,10 +2420,18 @@
         <w:t xml:space="preserve">below the length at 50% maturity of 55cm </w:t>
       </w:r>
       <w:r>
-        <w:t xml:space="preserve">which is in part due to the </w:t>
-      </w:r>
-      <w:r>
-        <w:t xml:space="preserve">overwhelming majority of catch and sampling come from the purse seine fishery </w:t>
+        <w:t xml:space="preserve">which is in part due to </w:t>
+      </w:r>
+      <w:proofErr w:type="gramStart"/>
+      <w:r>
+        <w:t xml:space="preserve">the </w:t>
+      </w:r>
+      <w:r>
+        <w:t>overwhelming majority of</w:t>
+      </w:r>
+      <w:proofErr w:type="gramEnd"/>
+      <w:r>
+        <w:t xml:space="preserve"> catch and sampling come from the purse seine fishery </w:t>
       </w:r>
       <w:r>
         <w:t>(Ohashi et al. 2019).</w:t>
@@ -2921,7 +3040,23 @@
         <w:t xml:space="preserve"> ma</w:t>
       </w:r>
       <w:r>
-        <w:t xml:space="preserve">rine ecosystems and their associated fisheries (Hoegh-Goldberg et al. 2010; Poloczanska et al. 2013; Pecl et al. 2017; Antao et al. 2020). </w:t>
+        <w:t xml:space="preserve">rine ecosystems and their associated fisheries (Hoegh-Goldberg et al. 2010; </w:t>
+      </w:r>
+      <w:proofErr w:type="spellStart"/>
+      <w:r>
+        <w:t>Poloczanska</w:t>
+      </w:r>
+      <w:proofErr w:type="spellEnd"/>
+      <w:r>
+        <w:t xml:space="preserve"> et al. 2013; </w:t>
+      </w:r>
+      <w:proofErr w:type="spellStart"/>
+      <w:r>
+        <w:t>Pecl</w:t>
+      </w:r>
+      <w:proofErr w:type="spellEnd"/>
+      <w:r>
+        <w:t xml:space="preserve"> et al. 2017; Antao et al. 2020). </w:t>
       </w:r>
       <w:r>
         <w:t>This includes impacts such as</w:t>
@@ -2936,7 +3071,15 @@
         <w:t xml:space="preserve"> of species and ecosystems </w:t>
       </w:r>
       <w:r>
-        <w:t xml:space="preserve">(Pecl et al. 2017; Pinsky et al. 2020), </w:t>
+        <w:t>(</w:t>
+      </w:r>
+      <w:proofErr w:type="spellStart"/>
+      <w:r>
+        <w:t>Pecl</w:t>
+      </w:r>
+      <w:proofErr w:type="spellEnd"/>
+      <w:r>
+        <w:t xml:space="preserve"> et al. 2017; Pinsky et al. 2020), </w:t>
       </w:r>
       <w:r>
         <w:t xml:space="preserve">changes in </w:t>
@@ -2963,13 +3106,37 @@
         <w:t xml:space="preserve">s </w:t>
       </w:r>
       <w:r>
-        <w:t>(Johnson et al. 2011; Poloczanska et al. 2013; Poloczanska et al. 2016).</w:t>
+        <w:t xml:space="preserve">(Johnson et al. 2011; </w:t>
+      </w:r>
+      <w:proofErr w:type="spellStart"/>
+      <w:r>
+        <w:t>Poloczanska</w:t>
+      </w:r>
+      <w:proofErr w:type="spellEnd"/>
+      <w:r>
+        <w:t xml:space="preserve"> et al. 2013; </w:t>
+      </w:r>
+      <w:proofErr w:type="spellStart"/>
+      <w:r>
+        <w:t>Poloczanska</w:t>
+      </w:r>
+      <w:proofErr w:type="spellEnd"/>
+      <w:r>
+        <w:t xml:space="preserve"> et al. 2016).</w:t>
       </w:r>
       <w:r>
         <w:t xml:space="preserve"> </w:t>
       </w:r>
       <w:r>
-        <w:t xml:space="preserve">However, how these climate-induced impacts are manifesting themselves in individual species, ecosystems and fisheries are varied (Molinos et al. 2017). </w:t>
+        <w:t>However, how these climate-induced impacts are manifesting themselves in individual species, ecosystems and fisheries are varied (</w:t>
+      </w:r>
+      <w:proofErr w:type="spellStart"/>
+      <w:r>
+        <w:t>Molinos</w:t>
+      </w:r>
+      <w:proofErr w:type="spellEnd"/>
+      <w:r>
+        <w:t xml:space="preserve"> et al. 2017). </w:t>
       </w:r>
     </w:p>
     <w:p>
@@ -3070,230 +3237,242 @@
         <w:t>pool is</w:t>
       </w:r>
       <w:r>
+        <w:t xml:space="preserve"> (Weller et al. 2016; Leung et al. 2022)</w:t>
+      </w:r>
+      <w:r>
+        <w:t>.</w:t>
+      </w:r>
+      <w:r>
         <w:t xml:space="preserve"> </w:t>
       </w:r>
       <w:r>
-        <w:t>(Weller et al. 2016; Leung et al. 2022)</w:t>
-      </w:r>
-      <w:r>
-        <w:t>.</w:t>
+        <w:t>Tuna and their purse seine fisheries shift with the warm</w:t>
       </w:r>
       <w:r>
         <w:t xml:space="preserve"> </w:t>
       </w:r>
       <w:r>
-        <w:t>Tuna and their purse seine fisheries shift with the warm</w:t>
+        <w:t>pool</w:t>
+      </w:r>
+      <w:r>
+        <w:t xml:space="preserve"> following favourable environmental conditions with several tropical tuna species known to spawn in this region</w:t>
+      </w:r>
+      <w:r>
+        <w:t xml:space="preserve"> (Lehodey et al. 2003</w:t>
+      </w:r>
+      <w:r>
+        <w:t>; Ohashi et al. 2019</w:t>
+      </w:r>
+      <w:r>
+        <w:t>)</w:t>
+      </w:r>
+      <w:r>
+        <w:t xml:space="preserve">. </w:t>
+      </w:r>
+      <w:r>
+        <w:t>With the effects of climate change, predictions suggest an eastward expansion of the western pacific warm</w:t>
       </w:r>
       <w:r>
         <w:t xml:space="preserve"> </w:t>
       </w:r>
       <w:r>
-        <w:t>pool</w:t>
-      </w:r>
-      <w:r>
-        <w:t xml:space="preserve"> following favourable environmental conditions with several tropical tuna species known to spawn in this region</w:t>
-      </w:r>
-      <w:r>
-        <w:t xml:space="preserve"> (Lehodey et al. 2003</w:t>
-      </w:r>
-      <w:r>
-        <w:t>; Ohashi et al. 2019</w:t>
+        <w:t>pool and with it, an eastward shift in tuna biomass (</w:t>
+      </w:r>
+      <w:r>
+        <w:t xml:space="preserve">Weller et al. 206; </w:t>
+      </w:r>
+      <w:r>
+        <w:t xml:space="preserve">Bell et al. 2021). </w:t>
+      </w:r>
+      <w:r>
+        <w:t>If tuna biomass does shift, this</w:t>
+      </w:r>
+      <w:r>
+        <w:t xml:space="preserve"> </w:t>
+      </w:r>
+      <w:r>
+        <w:t xml:space="preserve">will have flow on effects </w:t>
+      </w:r>
+      <w:r>
+        <w:t xml:space="preserve">to </w:t>
+      </w:r>
+      <w:r>
+        <w:t xml:space="preserve">Pacific Island countries and territories (PICTs) which are highly dependent on fisheries for food security </w:t>
+      </w:r>
+      <w:r>
+        <w:t xml:space="preserve">and as a </w:t>
+      </w:r>
+      <w:r>
+        <w:t>source of income (Bell et al. 2015; Gillett &amp; Fong 2023).</w:t>
+      </w:r>
+    </w:p>
+    <w:p>
+      <w:r>
+        <w:t>In response to climate change, fisheries administrations are incr</w:t>
+      </w:r>
+      <w:r>
+        <w:t>easingly looking at ways to monitor and</w:t>
+      </w:r>
+      <w:r>
+        <w:t xml:space="preserve"> adapt to climate change</w:t>
+      </w:r>
+      <w:r>
+        <w:t xml:space="preserve"> (Taylor &amp; Walter </w:t>
+      </w:r>
+      <w:r>
+        <w:t>2024)</w:t>
+      </w:r>
+      <w:r>
+        <w:t xml:space="preserve">. Within tuna regional fisheries management organisations (RFMOs), climate and ecosystem indicator reports are </w:t>
+      </w:r>
+      <w:r>
+        <w:t xml:space="preserve">now being regularly produced to monitor environmental conditions and to track if any underlying shifts in </w:t>
+      </w:r>
+      <w:r>
+        <w:t>ecosystems, fisheries or species of interest</w:t>
+      </w:r>
+      <w:r>
+        <w:t xml:space="preserve"> are occurring (</w:t>
+      </w:r>
+      <w:r>
+        <w:t xml:space="preserve">Griffiths &amp; Fuller, 2019; </w:t>
+      </w:r>
+      <w:r>
+        <w:t xml:space="preserve">Juan-Jorda et al. 2018; </w:t>
+      </w:r>
+      <w:r>
+        <w:t>SPC</w:t>
+      </w:r>
+      <w:r>
+        <w:t xml:space="preserve"> 2023</w:t>
+      </w:r>
+      <w:r>
+        <w:t xml:space="preserve">). </w:t>
+      </w:r>
+      <w:r>
+        <w:t xml:space="preserve">Since 2015, the WCPFC has monitored </w:t>
+      </w:r>
+      <w:r>
+        <w:t xml:space="preserve">the WCPO ecosystem and climate </w:t>
+      </w:r>
+      <w:r>
+        <w:t>using a series of indicators that</w:t>
+      </w:r>
+      <w:r>
+        <w:t xml:space="preserve"> include</w:t>
+      </w:r>
+      <w:r>
+        <w:t xml:space="preserve"> catch and effort location, environmental indicators (e.g. sea surface temperature), and tuna biology (e.g. mean length of catch) </w:t>
+      </w:r>
+      <w:r>
+        <w:t xml:space="preserve">which have been </w:t>
+      </w:r>
+      <w:r>
+        <w:t>presented to the Scientific Commission</w:t>
+      </w:r>
+      <w:r>
+        <w:t xml:space="preserve"> to inform management</w:t>
+      </w:r>
+      <w:r>
+        <w:t xml:space="preserve"> (Anon 2015; </w:t>
+      </w:r>
+      <w:r>
+        <w:t>SPC 2023</w:t>
       </w:r>
       <w:r>
         <w:t>)</w:t>
       </w:r>
       <w:r>
-        <w:t xml:space="preserve">. </w:t>
-      </w:r>
-      <w:r>
-        <w:t>With the effects of climate change, predictions suggest an eastward expansion of the western pacific warm</w:t>
-      </w:r>
+        <w:t xml:space="preserve">. However, the empirical nature of many of these indicators make it difficult to disentangle natural climate variability, changes in fishing behaviour, and any underlying trends. </w:t>
+      </w:r>
+    </w:p>
+    <w:p>
+      <w:r>
+        <w:t xml:space="preserve">The centre of gravity (COG) for catch and effort </w:t>
+      </w:r>
+      <w:r>
+        <w:t xml:space="preserve">for the purse seine fishery </w:t>
+      </w:r>
+      <w:r>
+        <w:t xml:space="preserve">has been extracted in previous </w:t>
+      </w:r>
+      <w:r>
+        <w:t xml:space="preserve">WCPFC </w:t>
+      </w:r>
+      <w:r>
+        <w:t xml:space="preserve">ecosystem and climate indicator reports to explore shifts in the location of the purse seine fishery over time (SPC 2023). These COG indicators provide a simple, empirical indicator that can help to track underlying changes in catch and effort </w:t>
+      </w:r>
+      <w:r>
+        <w:t xml:space="preserve">location </w:t>
+      </w:r>
+      <w:r>
+        <w:t xml:space="preserve">and therefore potentially </w:t>
+      </w:r>
+      <w:r>
+        <w:t xml:space="preserve">changes in </w:t>
+      </w:r>
+      <w:r>
+        <w:t>tuna</w:t>
+      </w:r>
+      <w:r>
+        <w:t xml:space="preserve"> dynamics</w:t>
+      </w:r>
+      <w:r>
+        <w:t xml:space="preserve"> (Rufino et al. 2018</w:t>
+      </w:r>
+      <w:r>
+        <w:t xml:space="preserve">; </w:t>
+      </w:r>
+      <w:r>
+        <w:t>SPC 2023</w:t>
+      </w:r>
+      <w:r>
+        <w:t>)</w:t>
+      </w:r>
+      <w:r>
+        <w:t xml:space="preserve">. However, there are myriad factors that influence where purse seine </w:t>
+      </w:r>
+      <w:proofErr w:type="gramStart"/>
+      <w:r>
+        <w:t>catch</w:t>
+      </w:r>
+      <w:proofErr w:type="gramEnd"/>
+      <w:r>
+        <w:t xml:space="preserve"> and effort occurs such as ENSO </w:t>
+      </w:r>
+      <w:r>
+        <w:t>events</w:t>
+      </w:r>
+      <w:r>
+        <w:t>, set typ</w:t>
+      </w:r>
+      <w:r>
+        <w:t xml:space="preserve">e, </w:t>
+      </w:r>
+      <w:r>
+        <w:t>vessel type and flag</w:t>
+      </w:r>
+      <w:r>
+        <w:t xml:space="preserve">. For example, </w:t>
+      </w:r>
+      <w:r>
+        <w:t xml:space="preserve">sets are likely to occur further eastwards with </w:t>
+      </w:r>
+      <w:proofErr w:type="spellStart"/>
+      <w:r>
+        <w:t>el</w:t>
+      </w:r>
+      <w:proofErr w:type="spellEnd"/>
       <w:r>
         <w:t xml:space="preserve"> </w:t>
       </w:r>
-      <w:r>
-        <w:t>pool and with it, an eastward shift in tuna biomass (</w:t>
-      </w:r>
-      <w:r>
-        <w:t xml:space="preserve">Weller et al. 206; </w:t>
-      </w:r>
-      <w:r>
-        <w:t xml:space="preserve">Bell et al. 2021). </w:t>
-      </w:r>
-      <w:r>
-        <w:t>If tuna biomass does shift, this</w:t>
-      </w:r>
-      <w:r>
-        <w:t xml:space="preserve"> </w:t>
-      </w:r>
-      <w:r>
-        <w:t xml:space="preserve">will have flow on effects </w:t>
-      </w:r>
-      <w:r>
-        <w:t xml:space="preserve">to </w:t>
-      </w:r>
-      <w:r>
-        <w:t>Pacific Island countries</w:t>
-      </w:r>
-      <w:r>
-        <w:t xml:space="preserve"> and territories (PICTs) which are</w:t>
-      </w:r>
-      <w:r>
-        <w:t xml:space="preserve"> highly dependent on fisheries for food security </w:t>
-      </w:r>
-      <w:r>
-        <w:t xml:space="preserve">and as a </w:t>
-      </w:r>
-      <w:r>
-        <w:t>source of income (Bell et al. 2015; Gillett &amp; Fong 2023).</w:t>
-      </w:r>
-    </w:p>
-    <w:p>
-      <w:r>
-        <w:t>In response to climate change, fisheries administrations are incr</w:t>
-      </w:r>
-      <w:r>
-        <w:t>easingly looking at ways to monitor and</w:t>
-      </w:r>
-      <w:r>
-        <w:t xml:space="preserve"> adapt to climate change</w:t>
-      </w:r>
-      <w:r>
-        <w:t xml:space="preserve"> (Taylor &amp; Walter </w:t>
-      </w:r>
-      <w:r>
-        <w:t>2024)</w:t>
-      </w:r>
-      <w:r>
-        <w:t xml:space="preserve">. Within tuna regional fisheries management organisations (RFMOs), climate and ecosystem indicator reports are </w:t>
-      </w:r>
-      <w:r>
-        <w:t xml:space="preserve">now being regularly produced to monitor environmental conditions and to track if any underlying shifts in </w:t>
-      </w:r>
-      <w:r>
-        <w:t>ecosystems, fisheries or species of interest</w:t>
-      </w:r>
-      <w:r>
-        <w:t xml:space="preserve"> are occurring (</w:t>
-      </w:r>
-      <w:r>
-        <w:t xml:space="preserve">Griffiths &amp; Fuller, 2019; </w:t>
-      </w:r>
-      <w:r>
-        <w:t xml:space="preserve">Juan-Jorda et al. 2018; </w:t>
-      </w:r>
-      <w:r>
-        <w:t>SPC</w:t>
-      </w:r>
-      <w:r>
-        <w:t xml:space="preserve"> 2023</w:t>
-      </w:r>
-      <w:r>
-        <w:t xml:space="preserve">). </w:t>
-      </w:r>
-      <w:r>
-        <w:t xml:space="preserve">Since 2015, the WCPFC has monitored </w:t>
-      </w:r>
-      <w:r>
-        <w:t xml:space="preserve">the WCPO ecosystem and climate </w:t>
-      </w:r>
-      <w:r>
-        <w:t>using a series of indicators that</w:t>
-      </w:r>
-      <w:r>
-        <w:t xml:space="preserve"> include</w:t>
-      </w:r>
-      <w:r>
-        <w:t xml:space="preserve"> catch and effort location, environmental indicators (e.g. sea surface temperature), and tuna biology (e.g. mean length of catch) </w:t>
-      </w:r>
-      <w:r>
-        <w:t xml:space="preserve">which have been </w:t>
-      </w:r>
-      <w:r>
-        <w:t>presented to the Scientific Commission</w:t>
-      </w:r>
-      <w:r>
-        <w:t xml:space="preserve"> to inform management</w:t>
-      </w:r>
-      <w:r>
-        <w:t xml:space="preserve"> </w:t>
-      </w:r>
-      <w:r>
-        <w:t xml:space="preserve">(Anon 2015; </w:t>
-      </w:r>
-      <w:r>
-        <w:t>SPC 2023</w:t>
-      </w:r>
-      <w:r>
-        <w:t>)</w:t>
-      </w:r>
-      <w:r>
-        <w:t xml:space="preserve">. However, the empirical nature of many of these indicators make it difficult to disentangle natural climate variability, changes in fishing behaviour, and any underlying trends. </w:t>
-      </w:r>
-    </w:p>
-    <w:p>
-      <w:r>
-        <w:t xml:space="preserve">The centre of gravity (COG) for catch and effort </w:t>
-      </w:r>
-      <w:r>
-        <w:t xml:space="preserve">for the purse seine fishery </w:t>
-      </w:r>
-      <w:r>
-        <w:t xml:space="preserve">has been extracted in previous </w:t>
-      </w:r>
-      <w:r>
-        <w:t xml:space="preserve">WCPFC </w:t>
-      </w:r>
-      <w:r>
-        <w:t xml:space="preserve">ecosystem and climate indicator reports to explore shifts in the location of the purse seine fishery over time (SPC 2023). These COG indicators provide a simple, empirical indicator that can help to track underlying changes in catch and effort </w:t>
-      </w:r>
-      <w:r>
-        <w:t xml:space="preserve">location </w:t>
-      </w:r>
-      <w:r>
-        <w:t xml:space="preserve">and therefore potentially </w:t>
-      </w:r>
-      <w:r>
-        <w:t xml:space="preserve">changes in </w:t>
-      </w:r>
-      <w:r>
-        <w:t>tuna</w:t>
-      </w:r>
-      <w:r>
-        <w:t xml:space="preserve"> dynamics</w:t>
-      </w:r>
-      <w:r>
-        <w:t xml:space="preserve"> (Rufino et al. 2018</w:t>
-      </w:r>
-      <w:r>
-        <w:t xml:space="preserve">; </w:t>
-      </w:r>
-      <w:r>
-        <w:t>SPC 2023</w:t>
-      </w:r>
-      <w:r>
-        <w:t>)</w:t>
-      </w:r>
-      <w:r>
-        <w:t xml:space="preserve">. However, there are myriad factors that influence where purse seine catch and effort occurs such as ENSO </w:t>
-      </w:r>
-      <w:r>
-        <w:t>events</w:t>
-      </w:r>
-      <w:r>
-        <w:t>, set typ</w:t>
-      </w:r>
-      <w:r>
-        <w:t xml:space="preserve">e, </w:t>
-      </w:r>
-      <w:r>
-        <w:t>vessel type and flag</w:t>
-      </w:r>
-      <w:r>
-        <w:t xml:space="preserve">. For example, </w:t>
-      </w:r>
-      <w:r>
-        <w:t>sets are likely to occur further eastwards with el nino events, than other ENSO events</w:t>
+      <w:proofErr w:type="spellStart"/>
+      <w:r>
+        <w:t>nino</w:t>
+      </w:r>
+      <w:proofErr w:type="spellEnd"/>
+      <w:r>
+        <w:t xml:space="preserve"> events, than other ENSO events</w:t>
       </w:r>
       <w:r>
         <w:t xml:space="preserve"> (Lehodey et al. 2003)</w:t>
@@ -3338,7 +3517,15 @@
         <w:t>variables</w:t>
       </w:r>
       <w:r>
-        <w:t xml:space="preserve"> similar to </w:t>
+        <w:t xml:space="preserve"> </w:t>
+      </w:r>
+      <w:proofErr w:type="gramStart"/>
+      <w:r>
+        <w:t>similar to</w:t>
+      </w:r>
+      <w:proofErr w:type="gramEnd"/>
+      <w:r>
+        <w:t xml:space="preserve"> </w:t>
       </w:r>
       <w:r>
         <w:t>standardised CPUE approaches</w:t>
@@ -3782,13 +3969,27 @@
       <w:r>
         <w:t xml:space="preserve">. </w:t>
       </w:r>
+      <w:r>
+        <w:t xml:space="preserve"> Also dropped Philippines domestic fleet.</w:t>
+      </w:r>
+      <w:r>
+        <w:t xml:space="preserve"> Note Philippines dropped completely from logbook data</w:t>
+      </w:r>
     </w:p>
     <w:p>
       <w:r>
         <w:t xml:space="preserve">Set type is another important variable in determining fishing strategy. </w:t>
       </w:r>
       <w:r>
-        <w:t>The most important distinguishing feature is whether the set was unassociated (i.e</w:t>
+        <w:t xml:space="preserve">The most important distinguishing feature is whether the set was </w:t>
+      </w:r>
+      <w:proofErr w:type="spellStart"/>
+      <w:r>
+        <w:t>unassociated</w:t>
+      </w:r>
+      <w:proofErr w:type="spellEnd"/>
+      <w:r>
+        <w:t xml:space="preserve"> (i.e</w:t>
       </w:r>
       <w:r>
         <w:t>.</w:t>
@@ -3800,7 +4001,15 @@
         <w:t>(i.e. log, whale, man-made FAD).</w:t>
       </w:r>
       <w:r>
-        <w:t xml:space="preserve"> In previous analyses, set type is either filtered to unassociated sets only (</w:t>
+        <w:t xml:space="preserve"> In previous analyses, set type is either filtered to </w:t>
+      </w:r>
+      <w:proofErr w:type="spellStart"/>
+      <w:r>
+        <w:t>unassociated</w:t>
+      </w:r>
+      <w:proofErr w:type="spellEnd"/>
+      <w:r>
+        <w:t xml:space="preserve"> sets only (</w:t>
       </w:r>
       <w:r>
         <w:t>Teears</w:t>
@@ -3821,23 +4030,39 @@
         <w:t>grouped</w:t>
       </w:r>
       <w:r>
-        <w:t xml:space="preserve"> into associated or unassociated sets (Vidal et al. 2020). Given that the objective of this analysis was to model </w:t>
-      </w:r>
-      <w:r>
-        <w:t>longitudinal shifts in effort distribution over time, three groups were assigned includ</w:t>
+        <w:t xml:space="preserve"> into associated or </w:t>
+      </w:r>
+      <w:proofErr w:type="spellStart"/>
+      <w:r>
+        <w:t>unassociated</w:t>
+      </w:r>
+      <w:proofErr w:type="spellEnd"/>
+      <w:r>
+        <w:t xml:space="preserve"> sets (Vidal et al. 2020). Given that the objective of this analysis was to model </w:t>
+      </w:r>
+      <w:r>
+        <w:t xml:space="preserve">longitudinal shifts in effort distribution over time, three groups were </w:t>
+      </w:r>
+      <w:r>
+        <w:lastRenderedPageBreak/>
+        <w:t>assigned includ</w:t>
       </w:r>
       <w:r>
         <w:t>ing</w:t>
       </w:r>
       <w:r>
-        <w:t xml:space="preserve"> unassociated sets, </w:t>
-      </w:r>
-      <w:r>
-        <w:t xml:space="preserve">drifting-FAD associated sets, and anchored FAD </w:t>
-      </w:r>
-      <w:r>
-        <w:lastRenderedPageBreak/>
-        <w:t xml:space="preserve">associated sets. This allowed the distribution of drifting-FAD associated sets to </w:t>
+        <w:t xml:space="preserve"> </w:t>
+      </w:r>
+      <w:proofErr w:type="spellStart"/>
+      <w:r>
+        <w:t>unassociated</w:t>
+      </w:r>
+      <w:proofErr w:type="spellEnd"/>
+      <w:r>
+        <w:t xml:space="preserve"> sets, </w:t>
+      </w:r>
+      <w:r>
+        <w:t xml:space="preserve">drifting-FAD associated sets, and anchored FAD associated sets. This allowed the distribution of drifting-FAD associated sets to </w:t>
       </w:r>
       <w:r>
         <w:t>differ from anchored-FAD sets which behave differently</w:t>
@@ -3896,16 +4121,56 @@
         <w:t xml:space="preserve"> drive concomitant changes in the distribution of purse seine effort and catch. </w:t>
       </w:r>
       <w:r>
-        <w:t xml:space="preserve">Most notably, an eastward shift in purse seine catch and effort with </w:t>
+        <w:t xml:space="preserve">Most notably, an eastward shift in purse seine </w:t>
+      </w:r>
+      <w:proofErr w:type="gramStart"/>
+      <w:r>
+        <w:t>catch</w:t>
+      </w:r>
+      <w:proofErr w:type="gramEnd"/>
+      <w:r>
+        <w:t xml:space="preserve"> and effort with </w:t>
       </w:r>
       <w:r>
         <w:t xml:space="preserve">the eastward expansion of the western pacific warm pool (Lehodey et al. 2013). Monthly </w:t>
       </w:r>
       <w:r>
-        <w:t xml:space="preserve">oceanic nino index (ONI) data </w:t>
-      </w:r>
-      <w:r>
-        <w:t>were downloaded and categorised into el nino, la nina, or neutral events</w:t>
+        <w:t xml:space="preserve">oceanic </w:t>
+      </w:r>
+      <w:proofErr w:type="spellStart"/>
+      <w:r>
+        <w:t>nino</w:t>
+      </w:r>
+      <w:proofErr w:type="spellEnd"/>
+      <w:r>
+        <w:t xml:space="preserve"> index (ONI) data </w:t>
+      </w:r>
+      <w:r>
+        <w:t xml:space="preserve">were downloaded and categorised into </w:t>
+      </w:r>
+      <w:proofErr w:type="spellStart"/>
+      <w:r>
+        <w:t>el</w:t>
+      </w:r>
+      <w:proofErr w:type="spellEnd"/>
+      <w:r>
+        <w:t xml:space="preserve"> </w:t>
+      </w:r>
+      <w:proofErr w:type="spellStart"/>
+      <w:r>
+        <w:t>nino</w:t>
+      </w:r>
+      <w:proofErr w:type="spellEnd"/>
+      <w:r>
+        <w:t xml:space="preserve">, la </w:t>
+      </w:r>
+      <w:proofErr w:type="spellStart"/>
+      <w:r>
+        <w:t>nina</w:t>
+      </w:r>
+      <w:proofErr w:type="spellEnd"/>
+      <w:r>
+        <w:t>, or neutral events</w:t>
       </w:r>
       <w:r>
         <w:t xml:space="preserve"> to be used as a </w:t>
@@ -3988,12 +4253,21 @@
       <w:r>
         <w:t>were applied in the R environment using the ‘</w:t>
       </w:r>
+      <w:proofErr w:type="spellStart"/>
       <w:r>
         <w:rPr>
           <w:i/>
           <w:iCs/>
         </w:rPr>
-        <w:t>mgcv’</w:t>
+        <w:t>mgcv</w:t>
+      </w:r>
+      <w:proofErr w:type="spellEnd"/>
+      <w:r>
+        <w:rPr>
+          <w:i/>
+          <w:iCs/>
+        </w:rPr>
+        <w:t>’</w:t>
       </w:r>
       <w:r>
         <w:t xml:space="preserve"> package with both logbook and SBEST aggregated purse seine data (R Core Team 2024; Wood et al. 2011). </w:t>
@@ -4174,7 +4448,17 @@
         <w:t xml:space="preserve">model </w:t>
       </w:r>
       <w:r>
-        <w:t>D using a year:flag common interaction term</w:t>
+        <w:t xml:space="preserve">D using a </w:t>
+      </w:r>
+      <w:proofErr w:type="spellStart"/>
+      <w:proofErr w:type="gramStart"/>
+      <w:r>
+        <w:t>year:flag</w:t>
+      </w:r>
+      <w:proofErr w:type="spellEnd"/>
+      <w:proofErr w:type="gramEnd"/>
+      <w:r>
+        <w:t xml:space="preserve"> common interaction term</w:t>
       </w:r>
       <w:r>
         <w:t xml:space="preserve"> perfor</w:t>
@@ -4201,8 +4485,13 @@
         <w:t xml:space="preserve">CPUE </w:t>
       </w:r>
       <w:r>
-        <w:t>weights, and when running the model with unassociated</w:t>
-      </w:r>
+        <w:t xml:space="preserve">weights, and when running the model with </w:t>
+      </w:r>
+      <w:proofErr w:type="spellStart"/>
+      <w:r>
+        <w:t>unassociated</w:t>
+      </w:r>
+      <w:proofErr w:type="spellEnd"/>
       <w:r>
         <w:t xml:space="preserve"> sets</w:t>
       </w:r>
@@ -4224,13 +4513,21 @@
         <w:t xml:space="preserve">common interaction term between year and flag. </w:t>
       </w:r>
       <w:r>
-        <w:t>This interaction term allowed the model to flexibly fit to flags which can have different operating behaviours within and across years</w:t>
+        <w:t xml:space="preserve">This interaction term allowed the model to flexibly fit to flags which can have different operating behaviours within and across </w:t>
+      </w:r>
+      <w:proofErr w:type="gramStart"/>
+      <w:r>
+        <w:t>years</w:t>
       </w:r>
       <w:r>
         <w:t>,</w:t>
       </w:r>
       <w:r>
-        <w:t xml:space="preserve"> but </w:t>
+        <w:t xml:space="preserve"> but</w:t>
+      </w:r>
+      <w:proofErr w:type="gramEnd"/>
+      <w:r>
+        <w:t xml:space="preserve"> </w:t>
       </w:r>
       <w:r>
         <w:t>assum</w:t>
@@ -4257,7 +4554,11 @@
         <w:t xml:space="preserve"> </w:t>
       </w:r>
       <w:r>
-        <w:t>There were two</w:t>
+        <w:t xml:space="preserve">There </w:t>
+      </w:r>
+      <w:r>
+        <w:lastRenderedPageBreak/>
+        <w:t>were two</w:t>
       </w:r>
       <w:r>
         <w:t xml:space="preserve"> prominent</w:t>
@@ -4266,11 +4567,7 @@
         <w:t xml:space="preserve"> ‘modes’ identified across year and flag, with one group of flags (</w:t>
       </w:r>
       <w:r>
-        <w:t xml:space="preserve">Kiribati, </w:t>
-      </w:r>
-      <w:r>
-        <w:lastRenderedPageBreak/>
-        <w:t>Korea, Taiwan, United State of America, Vanuatu</w:t>
+        <w:t>Kiribati, Korea, Taiwan, United State of America, Vanuatu</w:t>
       </w:r>
       <w:r>
         <w:t>) show</w:t>
@@ -4288,7 +4585,15 @@
         <w:t xml:space="preserve"> </w:t>
       </w:r>
       <w:r>
-        <w:t>trend eastwards which largely consisted of distant water fleets that are wide ranging and can flexibly move throughout the convention are</w:t>
+        <w:t xml:space="preserve">trend </w:t>
+      </w:r>
+      <w:proofErr w:type="gramStart"/>
+      <w:r>
+        <w:t>eastwards</w:t>
+      </w:r>
+      <w:proofErr w:type="gramEnd"/>
+      <w:r>
+        <w:t xml:space="preserve"> which largely consisted of distant water fleets that are wide ranging and can flexibly move throughout the convention are</w:t>
       </w:r>
       <w:r>
         <w:t xml:space="preserve">a. A second group of flags </w:t>
@@ -4303,7 +4608,15 @@
         <w:t xml:space="preserve">did not show this same trend eastwards and consisted of PICT flags, Japan which </w:t>
       </w:r>
       <w:r>
-        <w:t>generally fishes a similar area each year, and the Philippines which focuses on the high seas pockets.</w:t>
+        <w:t xml:space="preserve">generally fishes a similar area each year, and the Philippines which focuses on the high </w:t>
+      </w:r>
+      <w:proofErr w:type="gramStart"/>
+      <w:r>
+        <w:t>seas</w:t>
+      </w:r>
+      <w:proofErr w:type="gramEnd"/>
+      <w:r>
+        <w:t xml:space="preserve"> pockets.</w:t>
       </w:r>
       <w:r>
         <w:t xml:space="preserve"> </w:t>
@@ -4311,14 +4624,24 @@
       <w:r>
         <w:t xml:space="preserve">Greater uncertainty in the smooths </w:t>
       </w:r>
+      <w:proofErr w:type="gramStart"/>
       <w:r>
         <w:t>w</w:t>
       </w:r>
       <w:r>
         <w:t>ere</w:t>
       </w:r>
-      <w:r>
-        <w:t xml:space="preserve"> apparent in early and late years of the timeseries where less data were present for certain flags including Vanuatu and </w:t>
+      <w:proofErr w:type="gramEnd"/>
+      <w:r>
+        <w:t xml:space="preserve"> apparent in early and late years of the timeseries where less data </w:t>
+      </w:r>
+      <w:proofErr w:type="gramStart"/>
+      <w:r>
+        <w:t>were</w:t>
+      </w:r>
+      <w:proofErr w:type="gramEnd"/>
+      <w:r>
+        <w:t xml:space="preserve"> present for certain flags including Vanuatu and </w:t>
       </w:r>
       <w:r>
         <w:t xml:space="preserve">Kiribati in </w:t>
@@ -4356,7 +4679,23 @@
         <w:t>ENSO</w:t>
       </w:r>
       <w:r>
-        <w:t xml:space="preserve"> events, namely eastwards during el nino events</w:t>
+        <w:t xml:space="preserve"> events, namely eastwards during </w:t>
+      </w:r>
+      <w:proofErr w:type="spellStart"/>
+      <w:r>
+        <w:t>el</w:t>
+      </w:r>
+      <w:proofErr w:type="spellEnd"/>
+      <w:r>
+        <w:t xml:space="preserve"> </w:t>
+      </w:r>
+      <w:proofErr w:type="spellStart"/>
+      <w:r>
+        <w:t>nino</w:t>
+      </w:r>
+      <w:proofErr w:type="spellEnd"/>
+      <w:r>
+        <w:t xml:space="preserve"> events</w:t>
       </w:r>
       <w:r>
         <w:t xml:space="preserve">. </w:t>
@@ -4386,7 +4725,15 @@
         <w:t>-</w:t>
       </w:r>
       <w:r>
-        <w:t>FAD and unassociated sets</w:t>
+        <w:t xml:space="preserve">FAD and </w:t>
+      </w:r>
+      <w:proofErr w:type="spellStart"/>
+      <w:r>
+        <w:t>unassociated</w:t>
+      </w:r>
+      <w:proofErr w:type="spellEnd"/>
+      <w:r>
+        <w:t xml:space="preserve"> sets</w:t>
       </w:r>
       <w:r>
         <w:t xml:space="preserve">. </w:t>
@@ -4678,7 +5025,15 @@
         <w:t>in</w:t>
       </w:r>
       <w:r>
-        <w:t xml:space="preserve"> the high seas pockets, and</w:t>
+        <w:t xml:space="preserve"> the high </w:t>
+      </w:r>
+      <w:proofErr w:type="gramStart"/>
+      <w:r>
+        <w:t>seas</w:t>
+      </w:r>
+      <w:proofErr w:type="gramEnd"/>
+      <w:r>
+        <w:t xml:space="preserve"> pockets, and</w:t>
       </w:r>
       <w:r>
         <w:t xml:space="preserve"> Japan whose fleet </w:t>
@@ -4862,9 +5217,11 @@
       <w:r>
         <w:t xml:space="preserve">relatively similar, showing a variable trend with slight evidence for </w:t>
       </w:r>
+      <w:proofErr w:type="gramStart"/>
       <w:r>
         <w:t>an eastwards</w:t>
       </w:r>
+      <w:proofErr w:type="gramEnd"/>
       <w:r>
         <w:t xml:space="preserve"> shift over time.</w:t>
       </w:r>
@@ -4997,19 +5354,7 @@
         <w:t>is analysis</w:t>
       </w:r>
       <w:r>
-        <w:t xml:space="preserve"> only extends back to 1990, it will be important to continue monitoring these indicators so that a better understanding can be gained on how this index is influence</w:t>
-      </w:r>
-      <w:r>
-        <w:t>d by</w:t>
-      </w:r>
-      <w:r>
-        <w:t xml:space="preserve"> other </w:t>
-      </w:r>
-      <w:r>
-        <w:t xml:space="preserve">sources of variability, </w:t>
-      </w:r>
-      <w:r>
-        <w:t>such as Pacific Decadal Oscillation which operates on longer timescales.</w:t>
+        <w:t xml:space="preserve"> only extends back to 1990, it will be important to continue monitoring these indicators so that a better understanding can be gained on how this index is influenced by other sources of variability, such as Pacific Decadal Oscillation which operates on longer timescales.</w:t>
       </w:r>
     </w:p>
     <w:p>
@@ -5120,12 +5465,21 @@
       <w:r>
         <w:t xml:space="preserve">centre of gravity metrics can be extracted directly using packages such as </w:t>
       </w:r>
+      <w:proofErr w:type="spellStart"/>
       <w:r>
         <w:rPr>
           <w:i/>
           <w:iCs/>
         </w:rPr>
-        <w:t xml:space="preserve">sdmTMB </w:t>
+        <w:t>sdmTMB</w:t>
+      </w:r>
+      <w:proofErr w:type="spellEnd"/>
+      <w:r>
+        <w:rPr>
+          <w:i/>
+          <w:iCs/>
+        </w:rPr>
+        <w:t xml:space="preserve"> </w:t>
       </w:r>
       <w:r>
         <w:t>(</w:t>
@@ -5176,8 +5530,13 @@
         <w:lastRenderedPageBreak/>
         <w:t xml:space="preserve">This analysis presents a first attempt to explicitly model </w:t>
       </w:r>
-      <w:r>
-        <w:t xml:space="preserve">long term changes </w:t>
+      <w:proofErr w:type="gramStart"/>
+      <w:r>
+        <w:t>long term</w:t>
+      </w:r>
+      <w:proofErr w:type="gramEnd"/>
+      <w:r>
+        <w:t xml:space="preserve"> changes </w:t>
       </w:r>
       <w:r>
         <w:t>in</w:t>
@@ -5198,7 +5557,15 @@
         <w:t xml:space="preserve">longitude over time. </w:t>
       </w:r>
       <w:r>
-        <w:t xml:space="preserve">These outcomes will not only help to inform the design of ecosystem and climate indicators going forward, it has shown that </w:t>
+        <w:t xml:space="preserve">These outcomes will not only help to inform the design of ecosystem and climate indicators going forward, </w:t>
+      </w:r>
+      <w:proofErr w:type="gramStart"/>
+      <w:r>
+        <w:t>it has</w:t>
+      </w:r>
+      <w:proofErr w:type="gramEnd"/>
+      <w:r>
+        <w:t xml:space="preserve"> shown that </w:t>
       </w:r>
       <w:r>
         <w:t>responses to climate change by the WCPFC purse seine fishery are likely to be variable, and that some flags/fleets/vessels will be more susceptible than others which has important management implications.</w:t>
@@ -5242,12 +5609,52 @@
     </w:p>
     <w:p>
       <w:r>
-        <w:t>Farley, J., Eveson, P., Krusic-Golub, K., Sanchez, C., Roupsard, F., McKechnie, S., Nicol, S., Leroy, B., Smith, N. &amp; Chang, S-K. (2017) Project 35: Age, growth and maturity of bigeye tuna in the western and central Pacific Ocean.  WCPFC Scientific Committee 13th Regular Session, WCPFC-SC13-2017/ SA-WP-01. CSIRO Oceans and Atmosphere, Western and Central Pacific Fisheries Commission, 9-17 August 2017, Rarotonga, Cook Islands.</w:t>
-      </w:r>
-    </w:p>
-    <w:p>
-      <w:r>
-        <w:t>Juan-Jordá, M., Murua, H., Apostolaki, P., Lynam, C., Rodriguez, A., Barrionuevo, J., Abascal, F., Coelho, R., Todorovic, S., Billet, N., Uyarra, M., Andonegi, E. and Lopez, J. (2019) Selecting ecosystem indicators for fisheries targeting highly migratory species: An EU project to advance the operationalization of the EAFM in ICCAT and IOTC. WCPFC Scientific Committee 15th Regular Session, WCPFC-SC15-2019/EB-WP-12. Western and Central Pacific Fisheries Commission, 12-20 August 2019, Pohnpei, Federated States of Micronesia.</w:t>
+        <w:t xml:space="preserve">Farley, J., </w:t>
+      </w:r>
+      <w:proofErr w:type="spellStart"/>
+      <w:r>
+        <w:t>Eveson</w:t>
+      </w:r>
+      <w:proofErr w:type="spellEnd"/>
+      <w:r>
+        <w:t>, P., Krusic-Golub, K., Sanchez, C., Roupsard, F., McKechnie, S., Nicol, S., Leroy, B., Smith, N. &amp; Chang, S-K. (2017) Project 35: Age, growth and maturity of bigeye tuna in the western and central Pacific Ocean.  WCPFC Scientific Committee 13th Regular Session, WCPFC-SC13-2017/ SA-WP-01. CSIRO Oceans and Atmosphere, Western and Central Pacific Fisheries Commission, 9-17 August 2017, Rarotonga, Cook Islands.</w:t>
+      </w:r>
+    </w:p>
+    <w:p>
+      <w:r>
+        <w:t>Juan-</w:t>
+      </w:r>
+      <w:proofErr w:type="spellStart"/>
+      <w:r>
+        <w:t>Jordá</w:t>
+      </w:r>
+      <w:proofErr w:type="spellEnd"/>
+      <w:r>
+        <w:t xml:space="preserve">, M., Murua, H., </w:t>
+      </w:r>
+      <w:proofErr w:type="spellStart"/>
+      <w:r>
+        <w:t>Apostolaki</w:t>
+      </w:r>
+      <w:proofErr w:type="spellEnd"/>
+      <w:r>
+        <w:t xml:space="preserve">, P., Lynam, C., Rodriguez, A., Barrionuevo, J., Abascal, F., Coelho, R., Todorovic, S., Billet, N., </w:t>
+      </w:r>
+      <w:proofErr w:type="spellStart"/>
+      <w:r>
+        <w:t>Uyarra</w:t>
+      </w:r>
+      <w:proofErr w:type="spellEnd"/>
+      <w:r>
+        <w:t xml:space="preserve">, M., </w:t>
+      </w:r>
+      <w:proofErr w:type="spellStart"/>
+      <w:r>
+        <w:t>Andonegi</w:t>
+      </w:r>
+      <w:proofErr w:type="spellEnd"/>
+      <w:r>
+        <w:t>, E. and Lopez, J. (2019) Selecting ecosystem indicators for fisheries targeting highly migratory species: An EU project to advance the operationalization of the EAFM in ICCAT and IOTC. WCPFC Scientific Committee 15th Regular Session, WCPFC-SC15-2019/EB-WP-12. Western and Central Pacific Fisheries Commission, 12-20 August 2019, Pohnpei, Federated States of Micronesia.</w:t>
       </w:r>
     </w:p>
     <w:p>
@@ -5298,12 +5705,28 @@
     </w:p>
     <w:p>
       <w:r>
-        <w:t>Magnusson, A., Day, J., Teears, T., Hampton, J., Davies, N., Castillo Jordan, C., Peatman, T., Scott, R., Scutt Phillips, J., McKechnie, S., Scott, F., Yao, N., Natadra, R., Pilling, G., Williams, P. &amp; Hamer, P. (2023) Stock assessment of yellowfin tuna in the western and central Pacific ocean: 2023. WCPFC Scientific Committee 19th Regular Session, WCPFC-SC19-2023/SA-WP-04. Oceanic Fisheries Programme, Pacific Community, Western and Central Pacific Fisheries Commission, 16-24 August 2024, Koror, Palau.</w:t>
-      </w:r>
-    </w:p>
-    <w:p>
-      <w:r>
-        <w:t xml:space="preserve">Ohashi, S., Aoki, Y., Tanaka, F., Fujioka, K., Aoki, A. &amp; Kiyofuji, H. (2019) </w:t>
+        <w:t xml:space="preserve">Magnusson, A., Day, J., Teears, T., Hampton, J., Davies, N., Castillo Jordan, C., Peatman, T., Scott, R., Scutt Phillips, J., McKechnie, S., Scott, F., Yao, N., </w:t>
+      </w:r>
+      <w:proofErr w:type="spellStart"/>
+      <w:r>
+        <w:t>Natadra</w:t>
+      </w:r>
+      <w:proofErr w:type="spellEnd"/>
+      <w:r>
+        <w:t>, R., Pilling, G., Williams, P. &amp; Hamer, P. (2023) Stock assessment of yellowfin tuna in the western and central Pacific ocean: 2023. WCPFC Scientific Committee 19th Regular Session, WCPFC-SC19-2023/SA-WP-04. Oceanic Fisheries Programme, Pacific Community, Western and Central Pacific Fisheries Commission, 16-24 August 2024, Koror, Palau.</w:t>
+      </w:r>
+    </w:p>
+    <w:p>
+      <w:r>
+        <w:t xml:space="preserve">Ohashi, S., Aoki, Y., Tanaka, F., Fujioka, K., Aoki, A. &amp; </w:t>
+      </w:r>
+      <w:proofErr w:type="spellStart"/>
+      <w:r>
+        <w:t>Kiyofuji</w:t>
+      </w:r>
+      <w:proofErr w:type="spellEnd"/>
+      <w:r>
+        <w:t xml:space="preserve">, H. (2019) </w:t>
       </w:r>
       <w:r>
         <w:t xml:space="preserve">Reproductive traits of female skipjack tuna (Katsuwonus pelamis) in the western central Pacific Ocean (WCPO). WCPFC Scientific Committee 15th Regular Session, </w:t>
@@ -5357,7 +5780,15 @@
     </w:p>
     <w:p>
       <w:r>
-        <w:t xml:space="preserve">Vidal, T., Hamer, P. Excalle, L. &amp; Pilling, G. (2020) Assessing trends in skipjack abundance from purse seine catch and effort data in the WCPO. WCPFC Scientific Committee 16th Regular Session, </w:t>
+        <w:t xml:space="preserve">Vidal, T., Hamer, P. </w:t>
+      </w:r>
+      <w:proofErr w:type="spellStart"/>
+      <w:r>
+        <w:t>Excalle</w:t>
+      </w:r>
+      <w:proofErr w:type="spellEnd"/>
+      <w:r>
+        <w:t xml:space="preserve">, L. &amp; Pilling, G. (2020) Assessing trends in skipjack abundance from purse seine catch and effort data in the WCPO. WCPFC Scientific Committee 16th Regular Session, </w:t>
       </w:r>
       <w:r>
         <w:t>WCPFC-SC16-2020/SA-IP-09</w:t>
@@ -5815,7 +6246,23 @@
           <w:b/>
           <w:bCs/>
         </w:rPr>
-        <w:t>Table 1: Description of generalised additive models applied to determine shifts in the longitudinal position of WCPFC tuna purse seine fishery over time. Longitude was the response variable for all models, and all models had family = Gamma(ling = ‘log”).</w:t>
+        <w:t xml:space="preserve">Table 1: Description of generalised additive models applied to determine shifts in the longitudinal position of WCPFC tuna purse seine fishery over time. Longitude was the response variable for all models, and all models had family = </w:t>
+      </w:r>
+      <w:proofErr w:type="gramStart"/>
+      <w:r>
+        <w:rPr>
+          <w:b/>
+          <w:bCs/>
+        </w:rPr>
+        <w:t>Gamma(</w:t>
+      </w:r>
+      <w:proofErr w:type="gramEnd"/>
+      <w:r>
+        <w:rPr>
+          <w:b/>
+          <w:bCs/>
+        </w:rPr>
+        <w:t>ling = ‘log”).</w:t>
       </w:r>
     </w:p>
     <w:tbl>
@@ -5972,6 +6419,7 @@
                 <w:bCs/>
               </w:rPr>
             </w:pPr>
+            <w:proofErr w:type="spellStart"/>
             <w:r>
               <w:rPr>
                 <w:b/>
@@ -5979,6 +6427,7 @@
               </w:rPr>
               <w:t>modA</w:t>
             </w:r>
+            <w:proofErr w:type="spellEnd"/>
           </w:p>
         </w:tc>
         <w:tc>
@@ -6017,7 +6466,112 @@
                 <w:i/>
                 <w:iCs/>
               </w:rPr>
-              <w:t xml:space="preserve"> lond ~ yy + s(mm, k = 6, bs ="cc") + flag + set_type + oniF + s(latd, k=5)</w:t>
+              <w:t xml:space="preserve"> </w:t>
+            </w:r>
+            <w:proofErr w:type="spellStart"/>
+            <w:r>
+              <w:rPr>
+                <w:i/>
+                <w:iCs/>
+              </w:rPr>
+              <w:t>lond</w:t>
+            </w:r>
+            <w:proofErr w:type="spellEnd"/>
+            <w:r>
+              <w:rPr>
+                <w:i/>
+                <w:iCs/>
+              </w:rPr>
+              <w:t xml:space="preserve"> ~ </w:t>
+            </w:r>
+            <w:proofErr w:type="spellStart"/>
+            <w:r>
+              <w:rPr>
+                <w:i/>
+                <w:iCs/>
+              </w:rPr>
+              <w:t>yy</w:t>
+            </w:r>
+            <w:proofErr w:type="spellEnd"/>
+            <w:r>
+              <w:rPr>
+                <w:i/>
+                <w:iCs/>
+              </w:rPr>
+              <w:t xml:space="preserve"> + </w:t>
+            </w:r>
+            <w:proofErr w:type="gramStart"/>
+            <w:r>
+              <w:rPr>
+                <w:i/>
+                <w:iCs/>
+              </w:rPr>
+              <w:t>s(</w:t>
+            </w:r>
+            <w:proofErr w:type="gramEnd"/>
+            <w:r>
+              <w:rPr>
+                <w:i/>
+                <w:iCs/>
+              </w:rPr>
+              <w:t xml:space="preserve">mm, k = 6, bs ="cc") + flag + </w:t>
+            </w:r>
+            <w:proofErr w:type="spellStart"/>
+            <w:r>
+              <w:rPr>
+                <w:i/>
+                <w:iCs/>
+              </w:rPr>
+              <w:t>set_type</w:t>
+            </w:r>
+            <w:proofErr w:type="spellEnd"/>
+            <w:r>
+              <w:rPr>
+                <w:i/>
+                <w:iCs/>
+              </w:rPr>
+              <w:t xml:space="preserve"> + </w:t>
+            </w:r>
+            <w:proofErr w:type="spellStart"/>
+            <w:r>
+              <w:rPr>
+                <w:i/>
+                <w:iCs/>
+              </w:rPr>
+              <w:t>oniF</w:t>
+            </w:r>
+            <w:proofErr w:type="spellEnd"/>
+            <w:r>
+              <w:rPr>
+                <w:i/>
+                <w:iCs/>
+              </w:rPr>
+              <w:t xml:space="preserve"> + </w:t>
+            </w:r>
+            <w:proofErr w:type="gramStart"/>
+            <w:r>
+              <w:rPr>
+                <w:i/>
+                <w:iCs/>
+              </w:rPr>
+              <w:t>s(</w:t>
+            </w:r>
+            <w:proofErr w:type="spellStart"/>
+            <w:proofErr w:type="gramEnd"/>
+            <w:r>
+              <w:rPr>
+                <w:i/>
+                <w:iCs/>
+              </w:rPr>
+              <w:t>latd</w:t>
+            </w:r>
+            <w:proofErr w:type="spellEnd"/>
+            <w:r>
+              <w:rPr>
+                <w:i/>
+                <w:iCs/>
+              </w:rPr>
+              <w:t>, k=5)</w:t>
             </w:r>
           </w:p>
         </w:tc>
@@ -6032,8 +6586,13 @@
             <w:tcW w:w="2853" w:type="dxa"/>
           </w:tcPr>
           <w:p>
-            <w:r>
-              <w:t>Gamma(link = "log")</w:t>
+            <w:proofErr w:type="gramStart"/>
+            <w:r>
+              <w:t>Gamma(</w:t>
+            </w:r>
+            <w:proofErr w:type="gramEnd"/>
+            <w:r>
+              <w:t>link = "log")</w:t>
             </w:r>
           </w:p>
         </w:tc>
@@ -6053,6 +6612,7 @@
                 <w:bCs/>
               </w:rPr>
             </w:pPr>
+            <w:proofErr w:type="spellStart"/>
             <w:r>
               <w:rPr>
                 <w:b/>
@@ -6060,6 +6620,7 @@
               </w:rPr>
               <w:t>modB</w:t>
             </w:r>
+            <w:proofErr w:type="spellEnd"/>
           </w:p>
         </w:tc>
         <w:tc>
@@ -6094,12 +6655,110 @@
                 <w:iCs/>
               </w:rPr>
             </w:pPr>
-            <w:r>
-              <w:rPr>
-                <w:i/>
-                <w:iCs/>
-              </w:rPr>
-              <w:t>lond ~ yyF + s(mm, k = 6, bs ="cc") + flag + set_type + oniF + s(latd, k=5)</w:t>
+            <w:proofErr w:type="spellStart"/>
+            <w:r>
+              <w:rPr>
+                <w:i/>
+                <w:iCs/>
+              </w:rPr>
+              <w:t>lond</w:t>
+            </w:r>
+            <w:proofErr w:type="spellEnd"/>
+            <w:r>
+              <w:rPr>
+                <w:i/>
+                <w:iCs/>
+              </w:rPr>
+              <w:t xml:space="preserve"> ~ </w:t>
+            </w:r>
+            <w:proofErr w:type="spellStart"/>
+            <w:r>
+              <w:rPr>
+                <w:i/>
+                <w:iCs/>
+              </w:rPr>
+              <w:t>yyF</w:t>
+            </w:r>
+            <w:proofErr w:type="spellEnd"/>
+            <w:r>
+              <w:rPr>
+                <w:i/>
+                <w:iCs/>
+              </w:rPr>
+              <w:t xml:space="preserve"> + </w:t>
+            </w:r>
+            <w:proofErr w:type="gramStart"/>
+            <w:r>
+              <w:rPr>
+                <w:i/>
+                <w:iCs/>
+              </w:rPr>
+              <w:t>s(</w:t>
+            </w:r>
+            <w:proofErr w:type="gramEnd"/>
+            <w:r>
+              <w:rPr>
+                <w:i/>
+                <w:iCs/>
+              </w:rPr>
+              <w:t xml:space="preserve">mm, k = 6, bs ="cc") + flag + </w:t>
+            </w:r>
+            <w:proofErr w:type="spellStart"/>
+            <w:r>
+              <w:rPr>
+                <w:i/>
+                <w:iCs/>
+              </w:rPr>
+              <w:t>set_type</w:t>
+            </w:r>
+            <w:proofErr w:type="spellEnd"/>
+            <w:r>
+              <w:rPr>
+                <w:i/>
+                <w:iCs/>
+              </w:rPr>
+              <w:t xml:space="preserve"> + </w:t>
+            </w:r>
+            <w:proofErr w:type="spellStart"/>
+            <w:r>
+              <w:rPr>
+                <w:i/>
+                <w:iCs/>
+              </w:rPr>
+              <w:t>oniF</w:t>
+            </w:r>
+            <w:proofErr w:type="spellEnd"/>
+            <w:r>
+              <w:rPr>
+                <w:i/>
+                <w:iCs/>
+              </w:rPr>
+              <w:t xml:space="preserve"> + </w:t>
+            </w:r>
+            <w:proofErr w:type="gramStart"/>
+            <w:r>
+              <w:rPr>
+                <w:i/>
+                <w:iCs/>
+              </w:rPr>
+              <w:t>s(</w:t>
+            </w:r>
+            <w:proofErr w:type="spellStart"/>
+            <w:proofErr w:type="gramEnd"/>
+            <w:r>
+              <w:rPr>
+                <w:i/>
+                <w:iCs/>
+              </w:rPr>
+              <w:t>latd</w:t>
+            </w:r>
+            <w:proofErr w:type="spellEnd"/>
+            <w:r>
+              <w:rPr>
+                <w:i/>
+                <w:iCs/>
+              </w:rPr>
+              <w:t>, k=5)</w:t>
             </w:r>
           </w:p>
         </w:tc>
@@ -6114,8 +6773,13 @@
             <w:tcW w:w="2853" w:type="dxa"/>
           </w:tcPr>
           <w:p>
-            <w:r>
-              <w:t>Gamma(link = "log")</w:t>
+            <w:proofErr w:type="gramStart"/>
+            <w:r>
+              <w:t>Gamma(</w:t>
+            </w:r>
+            <w:proofErr w:type="gramEnd"/>
+            <w:r>
+              <w:t>link = "log")</w:t>
             </w:r>
           </w:p>
         </w:tc>
@@ -6135,6 +6799,7 @@
                 <w:bCs/>
               </w:rPr>
             </w:pPr>
+            <w:proofErr w:type="spellStart"/>
             <w:r>
               <w:rPr>
                 <w:b/>
@@ -6142,6 +6807,7 @@
               </w:rPr>
               <w:t>modC</w:t>
             </w:r>
+            <w:proofErr w:type="spellEnd"/>
           </w:p>
         </w:tc>
         <w:tc>
@@ -6149,8 +6815,15 @@
             <w:tcW w:w="1422" w:type="dxa"/>
           </w:tcPr>
           <w:p>
-            <w:r>
-              <w:t>Year:flag independent smooth</w:t>
+            <w:proofErr w:type="spellStart"/>
+            <w:proofErr w:type="gramStart"/>
+            <w:r>
+              <w:t>Year:flag</w:t>
+            </w:r>
+            <w:proofErr w:type="spellEnd"/>
+            <w:proofErr w:type="gramEnd"/>
+            <w:r>
+              <w:t xml:space="preserve"> independent smooth</w:t>
             </w:r>
           </w:p>
         </w:tc>
@@ -6175,12 +6848,135 @@
                 <w:iCs/>
               </w:rPr>
             </w:pPr>
-            <w:r>
-              <w:rPr>
-                <w:i/>
-                <w:iCs/>
-              </w:rPr>
-              <w:t>lond ~ s(yy, by = flag) + s(mm, k = 6,  bs ="cc") + set_type + oniF + s(latd, k=5)</w:t>
+            <w:proofErr w:type="spellStart"/>
+            <w:r>
+              <w:rPr>
+                <w:i/>
+                <w:iCs/>
+              </w:rPr>
+              <w:t>lond</w:t>
+            </w:r>
+            <w:proofErr w:type="spellEnd"/>
+            <w:r>
+              <w:rPr>
+                <w:i/>
+                <w:iCs/>
+              </w:rPr>
+              <w:t xml:space="preserve"> ~ </w:t>
+            </w:r>
+            <w:proofErr w:type="gramStart"/>
+            <w:r>
+              <w:rPr>
+                <w:i/>
+                <w:iCs/>
+              </w:rPr>
+              <w:t>s(</w:t>
+            </w:r>
+            <w:proofErr w:type="spellStart"/>
+            <w:proofErr w:type="gramEnd"/>
+            <w:r>
+              <w:rPr>
+                <w:i/>
+                <w:iCs/>
+              </w:rPr>
+              <w:t>yy</w:t>
+            </w:r>
+            <w:proofErr w:type="spellEnd"/>
+            <w:r>
+              <w:rPr>
+                <w:i/>
+                <w:iCs/>
+              </w:rPr>
+              <w:t xml:space="preserve">, by = flag) + </w:t>
+            </w:r>
+            <w:proofErr w:type="gramStart"/>
+            <w:r>
+              <w:rPr>
+                <w:i/>
+                <w:iCs/>
+              </w:rPr>
+              <w:t>s(</w:t>
+            </w:r>
+            <w:proofErr w:type="gramEnd"/>
+            <w:r>
+              <w:rPr>
+                <w:i/>
+                <w:iCs/>
+              </w:rPr>
+              <w:t xml:space="preserve">mm, k = </w:t>
+            </w:r>
+            <w:proofErr w:type="gramStart"/>
+            <w:r>
+              <w:rPr>
+                <w:i/>
+                <w:iCs/>
+              </w:rPr>
+              <w:t>6,  bs</w:t>
+            </w:r>
+            <w:proofErr w:type="gramEnd"/>
+            <w:r>
+              <w:rPr>
+                <w:i/>
+                <w:iCs/>
+              </w:rPr>
+              <w:t xml:space="preserve"> ="cc") + </w:t>
+            </w:r>
+            <w:proofErr w:type="spellStart"/>
+            <w:r>
+              <w:rPr>
+                <w:i/>
+                <w:iCs/>
+              </w:rPr>
+              <w:t>set_type</w:t>
+            </w:r>
+            <w:proofErr w:type="spellEnd"/>
+            <w:r>
+              <w:rPr>
+                <w:i/>
+                <w:iCs/>
+              </w:rPr>
+              <w:t xml:space="preserve"> + </w:t>
+            </w:r>
+            <w:proofErr w:type="spellStart"/>
+            <w:r>
+              <w:rPr>
+                <w:i/>
+                <w:iCs/>
+              </w:rPr>
+              <w:t>oniF</w:t>
+            </w:r>
+            <w:proofErr w:type="spellEnd"/>
+            <w:r>
+              <w:rPr>
+                <w:i/>
+                <w:iCs/>
+              </w:rPr>
+              <w:t xml:space="preserve"> + </w:t>
+            </w:r>
+            <w:proofErr w:type="gramStart"/>
+            <w:r>
+              <w:rPr>
+                <w:i/>
+                <w:iCs/>
+              </w:rPr>
+              <w:t>s(</w:t>
+            </w:r>
+            <w:proofErr w:type="spellStart"/>
+            <w:proofErr w:type="gramEnd"/>
+            <w:r>
+              <w:rPr>
+                <w:i/>
+                <w:iCs/>
+              </w:rPr>
+              <w:t>latd</w:t>
+            </w:r>
+            <w:proofErr w:type="spellEnd"/>
+            <w:r>
+              <w:rPr>
+                <w:i/>
+                <w:iCs/>
+              </w:rPr>
+              <w:t>, k=5)</w:t>
             </w:r>
           </w:p>
         </w:tc>
@@ -6195,8 +6991,13 @@
             <w:tcW w:w="2853" w:type="dxa"/>
           </w:tcPr>
           <w:p>
-            <w:r>
-              <w:t>Gamma(link = "log")</w:t>
+            <w:proofErr w:type="gramStart"/>
+            <w:r>
+              <w:t>Gamma(</w:t>
+            </w:r>
+            <w:proofErr w:type="gramEnd"/>
+            <w:r>
+              <w:t>link = "log")</w:t>
             </w:r>
           </w:p>
         </w:tc>
@@ -6216,6 +7017,7 @@
                 <w:bCs/>
               </w:rPr>
             </w:pPr>
+            <w:proofErr w:type="spellStart"/>
             <w:r>
               <w:rPr>
                 <w:b/>
@@ -6223,6 +7025,7 @@
               </w:rPr>
               <w:t>modD</w:t>
             </w:r>
+            <w:proofErr w:type="spellEnd"/>
           </w:p>
         </w:tc>
         <w:tc>
@@ -6230,8 +7033,15 @@
             <w:tcW w:w="1422" w:type="dxa"/>
           </w:tcPr>
           <w:p>
-            <w:r>
-              <w:t>Year:flag common smooth</w:t>
+            <w:proofErr w:type="spellStart"/>
+            <w:proofErr w:type="gramStart"/>
+            <w:r>
+              <w:t>Year:flag</w:t>
+            </w:r>
+            <w:proofErr w:type="spellEnd"/>
+            <w:proofErr w:type="gramEnd"/>
+            <w:r>
+              <w:t xml:space="preserve"> common smooth</w:t>
             </w:r>
           </w:p>
         </w:tc>
@@ -6257,12 +7067,126 @@
                 <w:iCs/>
               </w:rPr>
             </w:pPr>
-            <w:r>
-              <w:rPr>
-                <w:i/>
-                <w:iCs/>
-              </w:rPr>
-              <w:t>lond ~ s(yy,  flag, bs = ‘fs’) + s(mm, k = 6, bs ="cc") + set_type + oniF + s(latd, k=5)</w:t>
+            <w:proofErr w:type="spellStart"/>
+            <w:r>
+              <w:rPr>
+                <w:i/>
+                <w:iCs/>
+              </w:rPr>
+              <w:t>lond</w:t>
+            </w:r>
+            <w:proofErr w:type="spellEnd"/>
+            <w:r>
+              <w:rPr>
+                <w:i/>
+                <w:iCs/>
+              </w:rPr>
+              <w:t xml:space="preserve"> ~ </w:t>
+            </w:r>
+            <w:proofErr w:type="gramStart"/>
+            <w:r>
+              <w:rPr>
+                <w:i/>
+                <w:iCs/>
+              </w:rPr>
+              <w:t>s(</w:t>
+            </w:r>
+            <w:proofErr w:type="spellStart"/>
+            <w:r>
+              <w:rPr>
+                <w:i/>
+                <w:iCs/>
+              </w:rPr>
+              <w:t>yy</w:t>
+            </w:r>
+            <w:proofErr w:type="spellEnd"/>
+            <w:r>
+              <w:rPr>
+                <w:i/>
+                <w:iCs/>
+              </w:rPr>
+              <w:t>,  flag</w:t>
+            </w:r>
+            <w:proofErr w:type="gramEnd"/>
+            <w:r>
+              <w:rPr>
+                <w:i/>
+                <w:iCs/>
+              </w:rPr>
+              <w:t xml:space="preserve">, bs = ‘fs’) + </w:t>
+            </w:r>
+            <w:proofErr w:type="gramStart"/>
+            <w:r>
+              <w:rPr>
+                <w:i/>
+                <w:iCs/>
+              </w:rPr>
+              <w:t>s(</w:t>
+            </w:r>
+            <w:proofErr w:type="gramEnd"/>
+            <w:r>
+              <w:rPr>
+                <w:i/>
+                <w:iCs/>
+              </w:rPr>
+              <w:t xml:space="preserve">mm, k = 6, bs ="cc") + </w:t>
+            </w:r>
+            <w:proofErr w:type="spellStart"/>
+            <w:r>
+              <w:rPr>
+                <w:i/>
+                <w:iCs/>
+              </w:rPr>
+              <w:t>set_type</w:t>
+            </w:r>
+            <w:proofErr w:type="spellEnd"/>
+            <w:r>
+              <w:rPr>
+                <w:i/>
+                <w:iCs/>
+              </w:rPr>
+              <w:t xml:space="preserve"> + </w:t>
+            </w:r>
+            <w:proofErr w:type="spellStart"/>
+            <w:r>
+              <w:rPr>
+                <w:i/>
+                <w:iCs/>
+              </w:rPr>
+              <w:t>oniF</w:t>
+            </w:r>
+            <w:proofErr w:type="spellEnd"/>
+            <w:r>
+              <w:rPr>
+                <w:i/>
+                <w:iCs/>
+              </w:rPr>
+              <w:t xml:space="preserve"> + </w:t>
+            </w:r>
+            <w:proofErr w:type="gramStart"/>
+            <w:r>
+              <w:rPr>
+                <w:i/>
+                <w:iCs/>
+              </w:rPr>
+              <w:t>s(</w:t>
+            </w:r>
+            <w:proofErr w:type="spellStart"/>
+            <w:proofErr w:type="gramEnd"/>
+            <w:r>
+              <w:rPr>
+                <w:i/>
+                <w:iCs/>
+              </w:rPr>
+              <w:t>latd</w:t>
+            </w:r>
+            <w:proofErr w:type="spellEnd"/>
+            <w:r>
+              <w:rPr>
+                <w:i/>
+                <w:iCs/>
+              </w:rPr>
+              <w:t>, k=5)</w:t>
             </w:r>
           </w:p>
         </w:tc>
@@ -6277,8 +7201,13 @@
             <w:tcW w:w="2853" w:type="dxa"/>
           </w:tcPr>
           <w:p>
-            <w:r>
-              <w:t>Gamma(link = "log")</w:t>
+            <w:proofErr w:type="gramStart"/>
+            <w:r>
+              <w:t>Gamma(</w:t>
+            </w:r>
+            <w:proofErr w:type="gramEnd"/>
+            <w:r>
+              <w:t>link = "log")</w:t>
             </w:r>
           </w:p>
         </w:tc>
@@ -6298,6 +7227,7 @@
                 <w:bCs/>
               </w:rPr>
             </w:pPr>
+            <w:proofErr w:type="spellStart"/>
             <w:r>
               <w:rPr>
                 <w:b/>
@@ -6305,6 +7235,7 @@
               </w:rPr>
               <w:t>modE</w:t>
             </w:r>
+            <w:proofErr w:type="spellEnd"/>
           </w:p>
         </w:tc>
         <w:tc>
@@ -6312,9 +7243,21 @@
             <w:tcW w:w="1422" w:type="dxa"/>
           </w:tcPr>
           <w:p>
-            <w:r>
-              <w:t>Year:flag common smooth wts</w:t>
-            </w:r>
+            <w:proofErr w:type="spellStart"/>
+            <w:proofErr w:type="gramStart"/>
+            <w:r>
+              <w:t>Year:flag</w:t>
+            </w:r>
+            <w:proofErr w:type="spellEnd"/>
+            <w:proofErr w:type="gramEnd"/>
+            <w:r>
+              <w:t xml:space="preserve"> common smooth </w:t>
+            </w:r>
+            <w:proofErr w:type="spellStart"/>
+            <w:r>
+              <w:t>wts</w:t>
+            </w:r>
+            <w:proofErr w:type="spellEnd"/>
           </w:p>
         </w:tc>
         <w:tc>
@@ -6339,12 +7282,126 @@
                 <w:iCs/>
               </w:rPr>
             </w:pPr>
-            <w:r>
-              <w:rPr>
-                <w:i/>
-                <w:iCs/>
-              </w:rPr>
-              <w:t>lond ~ s(yy,  flag, bs = ‘fs’) + s(mm, k = 6, bs ="cc") + set_type + oniF + s(latd, k=5)</w:t>
+            <w:proofErr w:type="spellStart"/>
+            <w:r>
+              <w:rPr>
+                <w:i/>
+                <w:iCs/>
+              </w:rPr>
+              <w:t>lond</w:t>
+            </w:r>
+            <w:proofErr w:type="spellEnd"/>
+            <w:r>
+              <w:rPr>
+                <w:i/>
+                <w:iCs/>
+              </w:rPr>
+              <w:t xml:space="preserve"> ~ </w:t>
+            </w:r>
+            <w:proofErr w:type="gramStart"/>
+            <w:r>
+              <w:rPr>
+                <w:i/>
+                <w:iCs/>
+              </w:rPr>
+              <w:t>s(</w:t>
+            </w:r>
+            <w:proofErr w:type="spellStart"/>
+            <w:r>
+              <w:rPr>
+                <w:i/>
+                <w:iCs/>
+              </w:rPr>
+              <w:t>yy</w:t>
+            </w:r>
+            <w:proofErr w:type="spellEnd"/>
+            <w:r>
+              <w:rPr>
+                <w:i/>
+                <w:iCs/>
+              </w:rPr>
+              <w:t>,  flag</w:t>
+            </w:r>
+            <w:proofErr w:type="gramEnd"/>
+            <w:r>
+              <w:rPr>
+                <w:i/>
+                <w:iCs/>
+              </w:rPr>
+              <w:t xml:space="preserve">, bs = ‘fs’) + </w:t>
+            </w:r>
+            <w:proofErr w:type="gramStart"/>
+            <w:r>
+              <w:rPr>
+                <w:i/>
+                <w:iCs/>
+              </w:rPr>
+              <w:t>s(</w:t>
+            </w:r>
+            <w:proofErr w:type="gramEnd"/>
+            <w:r>
+              <w:rPr>
+                <w:i/>
+                <w:iCs/>
+              </w:rPr>
+              <w:t xml:space="preserve">mm, k = 6, bs ="cc") + </w:t>
+            </w:r>
+            <w:proofErr w:type="spellStart"/>
+            <w:r>
+              <w:rPr>
+                <w:i/>
+                <w:iCs/>
+              </w:rPr>
+              <w:t>set_type</w:t>
+            </w:r>
+            <w:proofErr w:type="spellEnd"/>
+            <w:r>
+              <w:rPr>
+                <w:i/>
+                <w:iCs/>
+              </w:rPr>
+              <w:t xml:space="preserve"> + </w:t>
+            </w:r>
+            <w:proofErr w:type="spellStart"/>
+            <w:r>
+              <w:rPr>
+                <w:i/>
+                <w:iCs/>
+              </w:rPr>
+              <w:t>oniF</w:t>
+            </w:r>
+            <w:proofErr w:type="spellEnd"/>
+            <w:r>
+              <w:rPr>
+                <w:i/>
+                <w:iCs/>
+              </w:rPr>
+              <w:t xml:space="preserve"> + </w:t>
+            </w:r>
+            <w:proofErr w:type="gramStart"/>
+            <w:r>
+              <w:rPr>
+                <w:i/>
+                <w:iCs/>
+              </w:rPr>
+              <w:t>s(</w:t>
+            </w:r>
+            <w:proofErr w:type="spellStart"/>
+            <w:proofErr w:type="gramEnd"/>
+            <w:r>
+              <w:rPr>
+                <w:i/>
+                <w:iCs/>
+              </w:rPr>
+              <w:t>latd</w:t>
+            </w:r>
+            <w:proofErr w:type="spellEnd"/>
+            <w:r>
+              <w:rPr>
+                <w:i/>
+                <w:iCs/>
+              </w:rPr>
+              <w:t>, k=5)</w:t>
             </w:r>
           </w:p>
         </w:tc>
@@ -6354,7 +7411,15 @@
           </w:tcPr>
           <w:p>
             <w:r>
-              <w:t>Log(cpue)</w:t>
+              <w:t>Log(</w:t>
+            </w:r>
+            <w:proofErr w:type="spellStart"/>
+            <w:r>
+              <w:t>cpue</w:t>
+            </w:r>
+            <w:proofErr w:type="spellEnd"/>
+            <w:r>
+              <w:t>)</w:t>
             </w:r>
           </w:p>
         </w:tc>
@@ -6363,8 +7428,13 @@
             <w:tcW w:w="2853" w:type="dxa"/>
           </w:tcPr>
           <w:p>
-            <w:r>
-              <w:t>Gamma(link = "log")</w:t>
+            <w:proofErr w:type="gramStart"/>
+            <w:r>
+              <w:t>Gamma(</w:t>
+            </w:r>
+            <w:proofErr w:type="gramEnd"/>
+            <w:r>
+              <w:t>link = "log")</w:t>
             </w:r>
           </w:p>
         </w:tc>
@@ -6384,6 +7454,7 @@
                 <w:bCs/>
               </w:rPr>
             </w:pPr>
+            <w:proofErr w:type="spellStart"/>
             <w:r>
               <w:rPr>
                 <w:b/>
@@ -6391,6 +7462,7 @@
               </w:rPr>
               <w:t>modF</w:t>
             </w:r>
+            <w:proofErr w:type="spellEnd"/>
           </w:p>
         </w:tc>
         <w:tc>
@@ -6398,8 +7470,15 @@
             <w:tcW w:w="1422" w:type="dxa"/>
           </w:tcPr>
           <w:p>
-            <w:r>
-              <w:t>Year:flag common smooth FS</w:t>
+            <w:proofErr w:type="spellStart"/>
+            <w:proofErr w:type="gramStart"/>
+            <w:r>
+              <w:t>Year:flag</w:t>
+            </w:r>
+            <w:proofErr w:type="spellEnd"/>
+            <w:proofErr w:type="gramEnd"/>
+            <w:r>
+              <w:t xml:space="preserve"> common smooth FS</w:t>
             </w:r>
           </w:p>
         </w:tc>
@@ -6425,12 +7504,126 @@
                 <w:iCs/>
               </w:rPr>
             </w:pPr>
-            <w:r>
-              <w:rPr>
-                <w:i/>
-                <w:iCs/>
-              </w:rPr>
-              <w:t>lond ~ s(yy,  flag, bs = ‘fs’) + s(mm, k = 6, bs ="cc") + set_type + oniF + s(latd, k=5)</w:t>
+            <w:proofErr w:type="spellStart"/>
+            <w:r>
+              <w:rPr>
+                <w:i/>
+                <w:iCs/>
+              </w:rPr>
+              <w:t>lond</w:t>
+            </w:r>
+            <w:proofErr w:type="spellEnd"/>
+            <w:r>
+              <w:rPr>
+                <w:i/>
+                <w:iCs/>
+              </w:rPr>
+              <w:t xml:space="preserve"> ~ </w:t>
+            </w:r>
+            <w:proofErr w:type="gramStart"/>
+            <w:r>
+              <w:rPr>
+                <w:i/>
+                <w:iCs/>
+              </w:rPr>
+              <w:t>s(</w:t>
+            </w:r>
+            <w:proofErr w:type="spellStart"/>
+            <w:r>
+              <w:rPr>
+                <w:i/>
+                <w:iCs/>
+              </w:rPr>
+              <w:t>yy</w:t>
+            </w:r>
+            <w:proofErr w:type="spellEnd"/>
+            <w:r>
+              <w:rPr>
+                <w:i/>
+                <w:iCs/>
+              </w:rPr>
+              <w:t>,  flag</w:t>
+            </w:r>
+            <w:proofErr w:type="gramEnd"/>
+            <w:r>
+              <w:rPr>
+                <w:i/>
+                <w:iCs/>
+              </w:rPr>
+              <w:t xml:space="preserve">, bs = ‘fs’) + </w:t>
+            </w:r>
+            <w:proofErr w:type="gramStart"/>
+            <w:r>
+              <w:rPr>
+                <w:i/>
+                <w:iCs/>
+              </w:rPr>
+              <w:t>s(</w:t>
+            </w:r>
+            <w:proofErr w:type="gramEnd"/>
+            <w:r>
+              <w:rPr>
+                <w:i/>
+                <w:iCs/>
+              </w:rPr>
+              <w:t xml:space="preserve">mm, k = 6, bs ="cc") + </w:t>
+            </w:r>
+            <w:proofErr w:type="spellStart"/>
+            <w:r>
+              <w:rPr>
+                <w:i/>
+                <w:iCs/>
+              </w:rPr>
+              <w:t>set_type</w:t>
+            </w:r>
+            <w:proofErr w:type="spellEnd"/>
+            <w:r>
+              <w:rPr>
+                <w:i/>
+                <w:iCs/>
+              </w:rPr>
+              <w:t xml:space="preserve"> + </w:t>
+            </w:r>
+            <w:proofErr w:type="spellStart"/>
+            <w:r>
+              <w:rPr>
+                <w:i/>
+                <w:iCs/>
+              </w:rPr>
+              <w:t>oniF</w:t>
+            </w:r>
+            <w:proofErr w:type="spellEnd"/>
+            <w:r>
+              <w:rPr>
+                <w:i/>
+                <w:iCs/>
+              </w:rPr>
+              <w:t xml:space="preserve"> + </w:t>
+            </w:r>
+            <w:proofErr w:type="gramStart"/>
+            <w:r>
+              <w:rPr>
+                <w:i/>
+                <w:iCs/>
+              </w:rPr>
+              <w:t>s(</w:t>
+            </w:r>
+            <w:proofErr w:type="spellStart"/>
+            <w:proofErr w:type="gramEnd"/>
+            <w:r>
+              <w:rPr>
+                <w:i/>
+                <w:iCs/>
+              </w:rPr>
+              <w:t>latd</w:t>
+            </w:r>
+            <w:proofErr w:type="spellEnd"/>
+            <w:r>
+              <w:rPr>
+                <w:i/>
+                <w:iCs/>
+              </w:rPr>
+              <w:t>, k=5)</w:t>
             </w:r>
           </w:p>
         </w:tc>
@@ -6445,8 +7638,13 @@
             <w:tcW w:w="2853" w:type="dxa"/>
           </w:tcPr>
           <w:p>
-            <w:r>
-              <w:t>Gamma(link = "log")</w:t>
+            <w:proofErr w:type="gramStart"/>
+            <w:r>
+              <w:t>Gamma(</w:t>
+            </w:r>
+            <w:proofErr w:type="gramEnd"/>
+            <w:r>
+              <w:t>link = "log")</w:t>
             </w:r>
           </w:p>
         </w:tc>
@@ -6466,6 +7664,7 @@
                 <w:bCs/>
               </w:rPr>
             </w:pPr>
+            <w:proofErr w:type="spellStart"/>
             <w:r>
               <w:rPr>
                 <w:b/>
@@ -6473,6 +7672,7 @@
               </w:rPr>
               <w:t>modG</w:t>
             </w:r>
+            <w:proofErr w:type="spellEnd"/>
           </w:p>
         </w:tc>
         <w:tc>
@@ -6480,8 +7680,15 @@
             <w:tcW w:w="1422" w:type="dxa"/>
           </w:tcPr>
           <w:p>
-            <w:r>
-              <w:t>Year:flag common smooth logbook</w:t>
+            <w:proofErr w:type="spellStart"/>
+            <w:proofErr w:type="gramStart"/>
+            <w:r>
+              <w:t>Year:flag</w:t>
+            </w:r>
+            <w:proofErr w:type="spellEnd"/>
+            <w:proofErr w:type="gramEnd"/>
+            <w:r>
+              <w:t xml:space="preserve"> common smooth logbook</w:t>
             </w:r>
           </w:p>
         </w:tc>
@@ -6507,12 +7714,126 @@
                 <w:iCs/>
               </w:rPr>
             </w:pPr>
-            <w:r>
-              <w:rPr>
-                <w:i/>
-                <w:iCs/>
-              </w:rPr>
-              <w:t>lond ~ s(yy,  flag, bs = ‘fs’) + s(mm, k = 6, bs ="cc") + set_type + oniF + s(latd, k=5)</w:t>
+            <w:proofErr w:type="spellStart"/>
+            <w:r>
+              <w:rPr>
+                <w:i/>
+                <w:iCs/>
+              </w:rPr>
+              <w:t>lond</w:t>
+            </w:r>
+            <w:proofErr w:type="spellEnd"/>
+            <w:r>
+              <w:rPr>
+                <w:i/>
+                <w:iCs/>
+              </w:rPr>
+              <w:t xml:space="preserve"> ~ </w:t>
+            </w:r>
+            <w:proofErr w:type="gramStart"/>
+            <w:r>
+              <w:rPr>
+                <w:i/>
+                <w:iCs/>
+              </w:rPr>
+              <w:t>s(</w:t>
+            </w:r>
+            <w:proofErr w:type="spellStart"/>
+            <w:r>
+              <w:rPr>
+                <w:i/>
+                <w:iCs/>
+              </w:rPr>
+              <w:t>yy</w:t>
+            </w:r>
+            <w:proofErr w:type="spellEnd"/>
+            <w:r>
+              <w:rPr>
+                <w:i/>
+                <w:iCs/>
+              </w:rPr>
+              <w:t>,  flag</w:t>
+            </w:r>
+            <w:proofErr w:type="gramEnd"/>
+            <w:r>
+              <w:rPr>
+                <w:i/>
+                <w:iCs/>
+              </w:rPr>
+              <w:t xml:space="preserve">, bs = ‘fs’) + </w:t>
+            </w:r>
+            <w:proofErr w:type="gramStart"/>
+            <w:r>
+              <w:rPr>
+                <w:i/>
+                <w:iCs/>
+              </w:rPr>
+              <w:t>s(</w:t>
+            </w:r>
+            <w:proofErr w:type="gramEnd"/>
+            <w:r>
+              <w:rPr>
+                <w:i/>
+                <w:iCs/>
+              </w:rPr>
+              <w:t xml:space="preserve">mm, k = 6, bs ="cc") + </w:t>
+            </w:r>
+            <w:proofErr w:type="spellStart"/>
+            <w:r>
+              <w:rPr>
+                <w:i/>
+                <w:iCs/>
+              </w:rPr>
+              <w:t>set_type</w:t>
+            </w:r>
+            <w:proofErr w:type="spellEnd"/>
+            <w:r>
+              <w:rPr>
+                <w:i/>
+                <w:iCs/>
+              </w:rPr>
+              <w:t xml:space="preserve"> + </w:t>
+            </w:r>
+            <w:proofErr w:type="spellStart"/>
+            <w:r>
+              <w:rPr>
+                <w:i/>
+                <w:iCs/>
+              </w:rPr>
+              <w:t>oniF</w:t>
+            </w:r>
+            <w:proofErr w:type="spellEnd"/>
+            <w:r>
+              <w:rPr>
+                <w:i/>
+                <w:iCs/>
+              </w:rPr>
+              <w:t xml:space="preserve"> + </w:t>
+            </w:r>
+            <w:proofErr w:type="gramStart"/>
+            <w:r>
+              <w:rPr>
+                <w:i/>
+                <w:iCs/>
+              </w:rPr>
+              <w:t>s(</w:t>
+            </w:r>
+            <w:proofErr w:type="spellStart"/>
+            <w:proofErr w:type="gramEnd"/>
+            <w:r>
+              <w:rPr>
+                <w:i/>
+                <w:iCs/>
+              </w:rPr>
+              <w:t>latd</w:t>
+            </w:r>
+            <w:proofErr w:type="spellEnd"/>
+            <w:r>
+              <w:rPr>
+                <w:i/>
+                <w:iCs/>
+              </w:rPr>
+              <w:t>, k=5)</w:t>
             </w:r>
           </w:p>
         </w:tc>
@@ -6527,8 +7848,13 @@
             <w:tcW w:w="2853" w:type="dxa"/>
           </w:tcPr>
           <w:p>
-            <w:r>
-              <w:t>Gamma(link = "log")</w:t>
+            <w:proofErr w:type="gramStart"/>
+            <w:r>
+              <w:t>Gamma(</w:t>
+            </w:r>
+            <w:proofErr w:type="gramEnd"/>
+            <w:r>
+              <w:t>link = "log")</w:t>
             </w:r>
           </w:p>
         </w:tc>
@@ -6766,7 +8092,31 @@
     </w:p>
     <w:p>
       <w:r>
-        <w:t>All assoc sets considered assoc, free school unassoc as per (Teears et al. 2022)</w:t>
+        <w:t xml:space="preserve">All </w:t>
+      </w:r>
+      <w:proofErr w:type="spellStart"/>
+      <w:r>
+        <w:t>assoc</w:t>
+      </w:r>
+      <w:proofErr w:type="spellEnd"/>
+      <w:r>
+        <w:t xml:space="preserve"> sets considered </w:t>
+      </w:r>
+      <w:proofErr w:type="spellStart"/>
+      <w:r>
+        <w:t>assoc</w:t>
+      </w:r>
+      <w:proofErr w:type="spellEnd"/>
+      <w:r>
+        <w:t xml:space="preserve">, free school </w:t>
+      </w:r>
+      <w:proofErr w:type="spellStart"/>
+      <w:r>
+        <w:t>unassoc</w:t>
+      </w:r>
+      <w:proofErr w:type="spellEnd"/>
+      <w:r>
+        <w:t xml:space="preserve"> as per (Teears et al. 2022)</w:t>
       </w:r>
     </w:p>
     <w:p>
@@ -6774,7 +8124,25 @@
         <w:ind w:firstLine="720"/>
       </w:pPr>
       <w:r>
-        <w:t>Models fit with longitude as a response variable used skipjack CPUE as a weighting variable to incorporate skipjack abundance into the model which otherwise would only reflect purse seine effort dynamics. Given that it was difficult to determine how well this approach modelled tuna abundance and not just effort dynamics, a second suite of models were fit that more closely followed a traditional standardised cpue approach, fitting data to skipjack CPUE. For these models, a year:longitude interaction term was fit, providing a smoother of longitude for each year. A weighted mean of these smoothers was then extracted to see how the longitudinal position of skipjack CPUE has shifted over time. However, with these models it was difficult to discern their reliability as the smoothers are likely to be more uncertain at their extremes. It is also notoriously difficult to extract a reliable index of abundance for purse seine fisheries due to issues determining what is a reliable measure of effort.</w:t>
+        <w:t xml:space="preserve">Models fit with longitude as a response variable used skipjack CPUE as a weighting variable to incorporate skipjack abundance into the model which otherwise would only reflect purse seine effort dynamics. Given that it was difficult to determine how well this approach modelled tuna abundance and not just effort dynamics, a second suite of models were fit that more closely followed a traditional standardised </w:t>
+      </w:r>
+      <w:proofErr w:type="spellStart"/>
+      <w:r>
+        <w:t>cpue</w:t>
+      </w:r>
+      <w:proofErr w:type="spellEnd"/>
+      <w:r>
+        <w:t xml:space="preserve"> approach, fitting data to skipjack CPUE. For these models, a </w:t>
+      </w:r>
+      <w:proofErr w:type="spellStart"/>
+      <w:proofErr w:type="gramStart"/>
+      <w:r>
+        <w:t>year:longitude</w:t>
+      </w:r>
+      <w:proofErr w:type="spellEnd"/>
+      <w:proofErr w:type="gramEnd"/>
+      <w:r>
+        <w:t xml:space="preserve"> interaction term was fit, providing a smoother of longitude for each year. A weighted mean of these smoothers was then extracted to see how the longitudinal position of skipjack CPUE has shifted over time. However, with these models it was difficult to discern their reliability as the smoothers are likely to be more uncertain at their extremes. It is also notoriously difficult to extract a reliable index of abundance for purse seine fisheries due to issues determining what is a reliable measure of effort.</w:t>
       </w:r>
     </w:p>
     <w:p>
@@ -6795,16 +8163,82 @@
     </w:p>
     <w:p>
       <w:r>
-        <w:t>Models fit with longitude as a response variable showed similar trends in longitude over time as the catch and effort COG indicators with a slight, eastward trend over time from 1990-2023 present although variable (fig). There was also good congruence between data sources for these models, with the SBEST and logbook data showing similar trends whether using full data sets or the free school, distant water fleet subsets. The model also captured several trends that are apparent in the raw data, showing that el nino events lead to an eastward shift in the fishery/skipjack tuna, and that drifting FAD sets are likely to occur further east than other set types also. The similarity of longitudinal trends between the model and the empirical catch and effort COGs is both reassuring in that outputs are not unrealistic, however it also suggests the model may not be explaining much compared to the raw data. Given their similarity with the catch and effort COGs, these models may more closely resemble a standardised shift in fishing effort rather than necessarily skipjack abundance. Across the four models that used longitude as a response variable, approximately 50% of deviance was explained. AIC and BIC scores as well as deviance explained suggests these models fit better than the cpue response variable models.</w:t>
-      </w:r>
-    </w:p>
-    <w:p>
-      <w:r>
-        <w:t xml:space="preserve">Models fit with CPUE as a response variable did not perform as well. They explained very little deviance and had poorer AIC and BIC scores than models that used longitude as the response variable. Standardising purse seine CPUE is notoriously difficult as it is hard to accurately determine an appropriate measure of effort. In an attempt to overcome this, observer data is generally used to model skipjack abundance from the purse seine fishery. However, this data does not have a long enough timeseries to meaningfully determine long term shifts and so could not be used for this analysis. It was also difficult to determine if using a year:longitude interaction term was an appropriate way to address the research question in mind. Variable </w:t>
+        <w:t xml:space="preserve">Models fit with longitude as a response variable showed similar trends in longitude over time as the catch and effort COG indicators with a slight, eastward trend over time from 1990-2023 present although variable (fig). There was also good congruence between data sources for these models, with the SBEST and logbook data showing similar trends whether using full data sets or the free school, distant water fleet subsets. The model also captured several trends that are apparent in the raw data, showing that </w:t>
+      </w:r>
+      <w:proofErr w:type="spellStart"/>
+      <w:r>
+        <w:t>el</w:t>
+      </w:r>
+      <w:proofErr w:type="spellEnd"/>
+      <w:r>
+        <w:t xml:space="preserve"> </w:t>
+      </w:r>
+      <w:proofErr w:type="spellStart"/>
+      <w:r>
+        <w:t>nino</w:t>
+      </w:r>
+      <w:proofErr w:type="spellEnd"/>
+      <w:r>
+        <w:t xml:space="preserve"> events lead to an eastward shift in the fishery/skipjack tuna, and that drifting FAD sets are likely to occur further east than other set types also. The similarity of longitudinal trends between the model and the empirical catch and effort COGs is both reassuring in that outputs are not </w:t>
+      </w:r>
+      <w:proofErr w:type="gramStart"/>
+      <w:r>
+        <w:t>unrealistic,</w:t>
+      </w:r>
+      <w:proofErr w:type="gramEnd"/>
+      <w:r>
+        <w:t xml:space="preserve"> however it also suggests the model may not be explaining much compared to the raw data. Given their similarity with the catch and effort COGs, these models may more closely resemble a standardised shift in fishing effort rather than necessarily skipjack abundance. Across the four models that used longitude as a response variable, approximately 50% of deviance was explained. AIC and BIC scores as well as deviance explained suggests these models fit better than the </w:t>
+      </w:r>
+      <w:proofErr w:type="spellStart"/>
+      <w:r>
+        <w:t>cpue</w:t>
+      </w:r>
+      <w:proofErr w:type="spellEnd"/>
+      <w:r>
+        <w:t xml:space="preserve"> response variable models.</w:t>
+      </w:r>
+    </w:p>
+    <w:p>
+      <w:r>
+        <w:t xml:space="preserve">Models fit with CPUE as a response variable did not perform as well. They explained very little deviance and had poorer AIC and BIC scores than models that used longitude as the response variable. Standardising purse seine CPUE is notoriously difficult as it is hard to accurately determine an appropriate measure of effort. </w:t>
+      </w:r>
+      <w:proofErr w:type="gramStart"/>
+      <w:r>
+        <w:t>In an attempt to</w:t>
+      </w:r>
+      <w:proofErr w:type="gramEnd"/>
+      <w:r>
+        <w:t xml:space="preserve"> overcome this, observer data is generally used to model skipjack abundance from the purse seine fishery. However, this data does not have a long enough timeseries to meaningfully determine long term shifts and so could not be used for this analysis. It was also difficult to determine if using a </w:t>
+      </w:r>
+      <w:proofErr w:type="spellStart"/>
+      <w:proofErr w:type="gramStart"/>
+      <w:r>
+        <w:t>year:longitude</w:t>
+      </w:r>
+      <w:proofErr w:type="spellEnd"/>
+      <w:proofErr w:type="gramEnd"/>
+      <w:r>
+        <w:t xml:space="preserve"> interaction term was an appropriate way to address the research question in mind. Variable </w:t>
       </w:r>
       <w:r>
         <w:lastRenderedPageBreak/>
-        <w:t>responses suggested that la nina events resulted in higher CPUE along with drifting FAD sets. Interestingly, this analysis showed a slight upward trend in CPUE over time which does/does not align with other similar analyses of skipjack CPUE over time. The annual longitudinal smoothers were variable across years which is to be expected and had large uncertainties at the extremities. When averaged across all years, no trend in the longitudinal position of skipjack CPUE over time was apparent, but was estimated to be further to the east at approximately 180 degrees in contrast to the COGs and longitudinal models which estimated it to be at ~160 degrees.</w:t>
+        <w:t xml:space="preserve">responses suggested that la </w:t>
+      </w:r>
+      <w:proofErr w:type="spellStart"/>
+      <w:r>
+        <w:t>nina</w:t>
+      </w:r>
+      <w:proofErr w:type="spellEnd"/>
+      <w:r>
+        <w:t xml:space="preserve"> events resulted in higher CPUE along with drifting FAD sets. Interestingly, this analysis showed a slight upward trend in CPUE over time which does/does not align with other similar analyses of skipjack CPUE over time. The annual longitudinal smoothers were variable across years which is to be expected and had large uncertainties at the extremities. When averaged across all years, no trend in the longitudinal position of skipjack CPUE over time was </w:t>
+      </w:r>
+      <w:proofErr w:type="gramStart"/>
+      <w:r>
+        <w:t>apparent, but</w:t>
+      </w:r>
+      <w:proofErr w:type="gramEnd"/>
+      <w:r>
+        <w:t xml:space="preserve"> was estimated to be further to the east at approximately 180 degrees in contrast to the COGs and longitudinal models which estimated it to be at ~160 degrees.</w:t>
       </w:r>
     </w:p>
     <w:p>
@@ -7899,6 +9333,7 @@
   <w:style w:type="character" w:default="1" w:styleId="DefaultParagraphFont">
     <w:name w:val="Default Paragraph Font"/>
     <w:uiPriority w:val="1"/>
+    <w:semiHidden/>
     <w:unhideWhenUsed/>
   </w:style>
   <w:style w:type="table" w:default="1" w:styleId="TableNormal">

</xml_diff>

<commit_message>
Final model runs and figs produced. Report drafting.
</commit_message>
<xml_diff>
--- a/2025_analyses/climate_indicators_report2025.docx
+++ b/2025_analyses/climate_indicators_report2025.docx
@@ -570,17 +570,8 @@
           <w:i/>
           <w:iCs/>
         </w:rPr>
-        <w:t xml:space="preserve">science and data </w:t>
-      </w:r>
-      <w:proofErr w:type="gramStart"/>
-      <w:r>
-        <w:rPr>
-          <w:i/>
-          <w:iCs/>
-        </w:rPr>
-        <w:t>based;</w:t>
-      </w:r>
-      <w:proofErr w:type="gramEnd"/>
+        <w:t>science and data based;</w:t>
+      </w:r>
     </w:p>
     <w:p>
       <w:pPr>
@@ -599,17 +590,8 @@
           <w:i/>
           <w:iCs/>
         </w:rPr>
-        <w:t>characterize the states and trends of WCPFC marine ecosystems with respect to fishing activity and/or climate (including reference levels and baselines</w:t>
-      </w:r>
-      <w:proofErr w:type="gramStart"/>
-      <w:r>
-        <w:rPr>
-          <w:i/>
-          <w:iCs/>
-        </w:rPr>
-        <w:t>);</w:t>
-      </w:r>
-      <w:proofErr w:type="gramEnd"/>
+        <w:t>characterize the states and trends of WCPFC marine ecosystems with respect to fishing activity and/or climate (including reference levels and baselines);</w:t>
+      </w:r>
     </w:p>
     <w:p>
       <w:pPr>
@@ -628,17 +610,8 @@
           <w:i/>
           <w:iCs/>
         </w:rPr>
-        <w:t xml:space="preserve">reflect well-defined processes underlying fishing activity and fishery responses to </w:t>
-      </w:r>
-      <w:proofErr w:type="gramStart"/>
-      <w:r>
-        <w:rPr>
-          <w:i/>
-          <w:iCs/>
-        </w:rPr>
-        <w:t>climate;</w:t>
-      </w:r>
-      <w:proofErr w:type="gramEnd"/>
+        <w:t>reflect well-defined processes underlying fishing activity and fishery responses to climate;</w:t>
+      </w:r>
     </w:p>
     <w:p>
       <w:pPr>
@@ -657,17 +630,8 @@
           <w:i/>
           <w:iCs/>
         </w:rPr>
-        <w:t>responsive to changes attributable to fishing pressure and climate (i.e. having minimal time-lags and capability to provide early warning</w:t>
-      </w:r>
-      <w:proofErr w:type="gramStart"/>
-      <w:r>
-        <w:rPr>
-          <w:i/>
-          <w:iCs/>
-        </w:rPr>
-        <w:t>);</w:t>
-      </w:r>
-      <w:proofErr w:type="gramEnd"/>
+        <w:t>responsive to changes attributable to fishing pressure and climate (i.e. having minimal time-lags and capability to provide early warning);</w:t>
+      </w:r>
     </w:p>
     <w:p>
       <w:pPr>
@@ -686,17 +650,8 @@
           <w:i/>
           <w:iCs/>
         </w:rPr>
-        <w:t xml:space="preserve">estimable on a routine basis with a historical data time-series </w:t>
-      </w:r>
-      <w:proofErr w:type="gramStart"/>
-      <w:r>
-        <w:rPr>
-          <w:i/>
-          <w:iCs/>
-        </w:rPr>
-        <w:t>available;</w:t>
-      </w:r>
-      <w:proofErr w:type="gramEnd"/>
+        <w:t>estimable on a routine basis with a historical data time-series available;</w:t>
+      </w:r>
     </w:p>
     <w:p>
       <w:pPr>
@@ -710,7 +665,6 @@
           <w:iCs/>
         </w:rPr>
       </w:pPr>
-      <w:proofErr w:type="gramStart"/>
       <w:r>
         <w:rPr>
           <w:i/>
@@ -718,7 +672,6 @@
         </w:rPr>
         <w:t>cost-effectiveness;</w:t>
       </w:r>
-      <w:proofErr w:type="gramEnd"/>
     </w:p>
     <w:p>
       <w:pPr>
@@ -737,17 +690,8 @@
           <w:i/>
           <w:iCs/>
         </w:rPr>
-        <w:t xml:space="preserve">scalable across national, sub-regional and regional </w:t>
-      </w:r>
-      <w:proofErr w:type="gramStart"/>
-      <w:r>
-        <w:rPr>
-          <w:i/>
-          <w:iCs/>
-        </w:rPr>
-        <w:t>scales;</w:t>
-      </w:r>
-      <w:proofErr w:type="gramEnd"/>
+        <w:t>scalable across national, sub-regional and regional scales;</w:t>
+      </w:r>
     </w:p>
     <w:p>
       <w:pPr>
@@ -766,17 +710,8 @@
           <w:i/>
           <w:iCs/>
         </w:rPr>
-        <w:t>linked to existing WCPFC models and decision-making processes (for inclusion in MSE scenarios, validation of predictions and testing of model assumptions</w:t>
-      </w:r>
-      <w:proofErr w:type="gramStart"/>
-      <w:r>
-        <w:rPr>
-          <w:i/>
-          <w:iCs/>
-        </w:rPr>
-        <w:t>);</w:t>
-      </w:r>
-      <w:proofErr w:type="gramEnd"/>
+        <w:t>linked to existing WCPFC models and decision-making processes (for inclusion in MSE scenarios, validation of predictions and testing of model assumptions);</w:t>
+      </w:r>
     </w:p>
     <w:p>
       <w:pPr>
@@ -1094,15 +1029,7 @@
         <w:t xml:space="preserve"> </w:t>
       </w:r>
       <w:r>
-        <w:t xml:space="preserve">varies in size and extent with changes in the environment, and </w:t>
-      </w:r>
-      <w:proofErr w:type="gramStart"/>
-      <w:r>
-        <w:t>in particular with</w:t>
-      </w:r>
-      <w:proofErr w:type="gramEnd"/>
-      <w:r>
-        <w:t xml:space="preserve"> ENSO events</w:t>
+        <w:t>varies in size and extent with changes in the environment, and in particular with ENSO events</w:t>
       </w:r>
       <w:r>
         <w:t xml:space="preserve">, which </w:t>
@@ -1572,15 +1499,7 @@
         <w:t xml:space="preserve"> mean position of catch and effort </w:t>
       </w:r>
       <w:r>
-        <w:t xml:space="preserve">where the number of sets is used to weight the effort </w:t>
-      </w:r>
-      <w:proofErr w:type="gramStart"/>
-      <w:r>
-        <w:t>COG, and</w:t>
-      </w:r>
-      <w:proofErr w:type="gramEnd"/>
-      <w:r>
-        <w:t xml:space="preserve"> catch to weight the catch COGs by species. </w:t>
+        <w:t xml:space="preserve">where the number of sets is used to weight the effort COG, and catch to weight the catch COGs by species. </w:t>
       </w:r>
     </w:p>
     <w:p>
@@ -1601,7 +1520,7 @@
         <mc:AlternateContent>
           <mc:Choice Requires="wpg">
             <w:drawing>
-              <wp:anchor distT="0" distB="0" distL="114300" distR="114300" simplePos="0" relativeHeight="251658240" behindDoc="0" locked="0" layoutInCell="1" allowOverlap="1" wp14:anchorId="08F981B2" wp14:editId="079E10F5">
+              <wp:anchor distT="0" distB="0" distL="114300" distR="114300" simplePos="0" relativeHeight="251644928" behindDoc="0" locked="0" layoutInCell="1" allowOverlap="1" wp14:anchorId="08F981B2" wp14:editId="3B77BA6F">
                 <wp:simplePos x="0" y="0"/>
                 <wp:positionH relativeFrom="column">
                   <wp:posOffset>0</wp:posOffset>
@@ -1753,7 +1672,7 @@
           </mc:Choice>
           <mc:Fallback>
             <w:pict>
-              <v:group w14:anchorId="08F981B2" id="Group 7" o:spid="_x0000_s1026" style="position:absolute;left:0;text-align:left;margin-left:0;margin-top:22.5pt;width:454.3pt;height:592.95pt;z-index:251658240;mso-height-relative:margin" coordsize="57696,75304" o:gfxdata="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">
+              <v:group w14:anchorId="08F981B2" id="Group 7" o:spid="_x0000_s1026" style="position:absolute;left:0;text-align:left;margin-left:0;margin-top:22.5pt;width:454.3pt;height:592.95pt;z-index:251644928;mso-height-relative:margin" coordsize="57696,75304" o:gfxdata="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">
                 <v:shapetype id="_x0000_t75" coordsize="21600,21600" o:spt="75" o:preferrelative="t" path="m@4@5l@4@11@9@11@9@5xe" filled="f" stroked="f">
                   <v:stroke joinstyle="miter"/>
                   <v:formulas>
@@ -1900,7 +1819,7 @@
         <mc:AlternateContent>
           <mc:Choice Requires="wpg">
             <w:drawing>
-              <wp:anchor distT="0" distB="0" distL="114300" distR="114300" simplePos="0" relativeHeight="251661312" behindDoc="0" locked="0" layoutInCell="1" allowOverlap="1" wp14:anchorId="008BCC38" wp14:editId="55FD486A">
+              <wp:anchor distT="0" distB="0" distL="114300" distR="114300" simplePos="0" relativeHeight="251648000" behindDoc="0" locked="0" layoutInCell="1" allowOverlap="1" wp14:anchorId="008BCC38" wp14:editId="7B38108F">
                 <wp:simplePos x="0" y="0"/>
                 <wp:positionH relativeFrom="column">
                   <wp:posOffset>0</wp:posOffset>
@@ -2062,7 +1981,7 @@
           </mc:Choice>
           <mc:Fallback>
             <w:pict>
-              <v:group w14:anchorId="008BCC38" id="Group 8" o:spid="_x0000_s1029" style="position:absolute;margin-left:0;margin-top:15.75pt;width:451.25pt;height:577.5pt;z-index:251661312" coordsize="57308,73342" o:gfxdata="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">
+              <v:group w14:anchorId="008BCC38" id="Group 8" o:spid="_x0000_s1029" style="position:absolute;margin-left:0;margin-top:15.75pt;width:451.25pt;height:577.5pt;z-index:251648000" coordsize="57308,73342" o:gfxdata="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